<commit_message>
update with source distribution
</commit_message>
<xml_diff>
--- a/Re.docx
+++ b/Re.docx
@@ -2,6 +2,295 @@
 <file path=word/document.xml><?xml version="1.0" encoding="utf-8"?>
 <w:document xmlns:wpc="http://schemas.microsoft.com/office/word/2010/wordprocessingCanvas" xmlns:mo="http://schemas.microsoft.com/office/mac/office/2008/main" xmlns:mc="http://schemas.openxmlformats.org/markup-compatibility/2006" xmlns:mv="urn:schemas-microsoft-com:mac:vml" xmlns:o="urn:schemas-microsoft-com:office:office" xmlns:r="http://schemas.openxmlformats.org/officeDocument/2006/relationships" xmlns:m="http://schemas.openxmlformats.org/officeDocument/2006/math" xmlns:v="urn:schemas-microsoft-com:vml" xmlns:wp14="http://schemas.microsoft.com/office/word/2010/wordprocessingDrawing" xmlns:wp="http://schemas.openxmlformats.org/drawingml/2006/wordprocessingDrawing" xmlns:w10="urn:schemas-microsoft-com:office:word" xmlns:w="http://schemas.openxmlformats.org/wordprocessingml/2006/main" xmlns:w14="http://schemas.microsoft.com/office/word/2010/wordml" xmlns:wpg="http://schemas.microsoft.com/office/word/2010/wordprocessingGroup" xmlns:wpi="http://schemas.microsoft.com/office/word/2010/wordprocessingInk" xmlns:wne="http://schemas.microsoft.com/office/word/2006/wordml" xmlns:wps="http://schemas.microsoft.com/office/word/2010/wordprocessingShape" mc:Ignorable="w14 wp14">
   <w:body>
+    <w:p>
+      <w:pPr>
+        <w:widowControl/>
+        <w:autoSpaceDE w:val="0"/>
+        <w:autoSpaceDN w:val="0"/>
+        <w:adjustRightInd w:val="0"/>
+        <w:jc w:val="left"/>
+        <w:rPr>
+          <w:rFonts w:ascii="Helvetica" w:hAnsi="Helvetica" w:cs="Helvetica"/>
+          <w:kern w:val="0"/>
+        </w:rPr>
+      </w:pPr>
+      <w:r>
+        <w:rPr>
+          <w:rFonts w:ascii="Helvetica" w:hAnsi="Helvetica" w:cs="Helvetica" w:hint="eastAsia"/>
+          <w:kern w:val="0"/>
+        </w:rPr>
+        <w:t>Dear Editor,</w:t>
+      </w:r>
+    </w:p>
+    <w:p>
+      <w:pPr>
+        <w:widowControl/>
+        <w:autoSpaceDE w:val="0"/>
+        <w:autoSpaceDN w:val="0"/>
+        <w:adjustRightInd w:val="0"/>
+        <w:jc w:val="left"/>
+        <w:rPr>
+          <w:rFonts w:ascii="Helvetica" w:hAnsi="Helvetica" w:cs="Helvetica"/>
+          <w:kern w:val="0"/>
+        </w:rPr>
+      </w:pPr>
+    </w:p>
+    <w:p>
+      <w:pPr>
+        <w:widowControl/>
+        <w:autoSpaceDE w:val="0"/>
+        <w:autoSpaceDN w:val="0"/>
+        <w:adjustRightInd w:val="0"/>
+        <w:jc w:val="left"/>
+        <w:rPr>
+          <w:rFonts w:ascii="Helvetica" w:hAnsi="Helvetica" w:cs="Helvetica"/>
+          <w:kern w:val="0"/>
+        </w:rPr>
+      </w:pPr>
+      <w:r>
+        <w:rPr>
+          <w:rFonts w:ascii="Helvetica" w:hAnsi="Helvetica" w:cs="Helvetica" w:hint="eastAsia"/>
+          <w:kern w:val="0"/>
+        </w:rPr>
+        <w:t xml:space="preserve">We thank the three referees for their careful and constructive reviews of our paper. </w:t>
+      </w:r>
+      <w:proofErr w:type="gramStart"/>
+      <w:r>
+        <w:rPr>
+          <w:rFonts w:ascii="Helvetica" w:hAnsi="Helvetica" w:cs="Helvetica" w:hint="eastAsia"/>
+          <w:kern w:val="0"/>
+        </w:rPr>
+        <w:t>We have modified our manuscript according to their reports</w:t>
+      </w:r>
+      <w:proofErr w:type="gramEnd"/>
+      <w:r>
+        <w:rPr>
+          <w:rFonts w:ascii="Helvetica" w:hAnsi="Helvetica" w:cs="Helvetica" w:hint="eastAsia"/>
+          <w:kern w:val="0"/>
+        </w:rPr>
+        <w:t xml:space="preserve">, </w:t>
+      </w:r>
+      <w:proofErr w:type="gramStart"/>
+      <w:r>
+        <w:rPr>
+          <w:rFonts w:ascii="Helvetica" w:hAnsi="Helvetica" w:cs="Helvetica" w:hint="eastAsia"/>
+          <w:kern w:val="0"/>
+        </w:rPr>
+        <w:t>details are give</w:t>
+      </w:r>
+      <w:r>
+        <w:rPr>
+          <w:rFonts w:ascii="Helvetica" w:hAnsi="Helvetica" w:cs="Helvetica" w:hint="eastAsia"/>
+          <w:kern w:val="0"/>
+        </w:rPr>
+        <w:t>n below</w:t>
+      </w:r>
+      <w:proofErr w:type="gramEnd"/>
+      <w:r>
+        <w:rPr>
+          <w:rFonts w:ascii="Helvetica" w:hAnsi="Helvetica" w:cs="Helvetica" w:hint="eastAsia"/>
+          <w:kern w:val="0"/>
+        </w:rPr>
+        <w:t>. We have also changed some sentences to make our point</w:t>
+      </w:r>
+      <w:r>
+        <w:rPr>
+          <w:rFonts w:ascii="Helvetica" w:hAnsi="Helvetica" w:cs="Helvetica" w:hint="eastAsia"/>
+          <w:kern w:val="0"/>
+        </w:rPr>
+        <w:t>s</w:t>
+      </w:r>
+      <w:r>
+        <w:rPr>
+          <w:rFonts w:ascii="Helvetica" w:hAnsi="Helvetica" w:cs="Helvetica" w:hint="eastAsia"/>
+          <w:kern w:val="0"/>
+        </w:rPr>
+        <w:t xml:space="preserve"> clear</w:t>
+      </w:r>
+      <w:r>
+        <w:rPr>
+          <w:rFonts w:ascii="Helvetica" w:hAnsi="Helvetica" w:cs="Helvetica" w:hint="eastAsia"/>
+          <w:kern w:val="0"/>
+        </w:rPr>
+        <w:t xml:space="preserve">. </w:t>
+      </w:r>
+    </w:p>
+    <w:p>
+      <w:pPr>
+        <w:widowControl/>
+        <w:autoSpaceDE w:val="0"/>
+        <w:autoSpaceDN w:val="0"/>
+        <w:adjustRightInd w:val="0"/>
+        <w:jc w:val="left"/>
+        <w:rPr>
+          <w:rFonts w:ascii="Helvetica" w:hAnsi="Helvetica" w:cs="Helvetica"/>
+          <w:kern w:val="0"/>
+        </w:rPr>
+      </w:pPr>
+    </w:p>
+    <w:p>
+      <w:pPr>
+        <w:widowControl/>
+        <w:autoSpaceDE w:val="0"/>
+        <w:autoSpaceDN w:val="0"/>
+        <w:adjustRightInd w:val="0"/>
+        <w:jc w:val="left"/>
+        <w:rPr>
+          <w:rFonts w:ascii="Helvetica" w:hAnsi="Helvetica" w:cs="Helvetica"/>
+          <w:kern w:val="0"/>
+        </w:rPr>
+      </w:pPr>
+      <w:r>
+        <w:rPr>
+          <w:rFonts w:ascii="Helvetica" w:hAnsi="Helvetica" w:cs="Helvetica" w:hint="eastAsia"/>
+          <w:kern w:val="0"/>
+        </w:rPr>
+        <w:t>Regards,</w:t>
+      </w:r>
+    </w:p>
+    <w:p>
+      <w:pPr>
+        <w:widowControl/>
+        <w:autoSpaceDE w:val="0"/>
+        <w:autoSpaceDN w:val="0"/>
+        <w:adjustRightInd w:val="0"/>
+        <w:jc w:val="left"/>
+        <w:rPr>
+          <w:rFonts w:ascii="Helvetica" w:hAnsi="Helvetica" w:cs="Helvetica"/>
+          <w:kern w:val="0"/>
+        </w:rPr>
+      </w:pPr>
+      <w:r>
+        <w:rPr>
+          <w:rFonts w:ascii="Helvetica" w:hAnsi="Helvetica" w:cs="Helvetica" w:hint="eastAsia"/>
+          <w:kern w:val="0"/>
+        </w:rPr>
+        <w:t xml:space="preserve">Hong-Ming Zhu, </w:t>
+      </w:r>
+      <w:proofErr w:type="spellStart"/>
+      <w:r>
+        <w:rPr>
+          <w:rFonts w:ascii="Helvetica" w:hAnsi="Helvetica" w:cs="Helvetica" w:hint="eastAsia"/>
+          <w:kern w:val="0"/>
+        </w:rPr>
+        <w:t>Ue</w:t>
+      </w:r>
+      <w:proofErr w:type="spellEnd"/>
+      <w:r>
+        <w:rPr>
+          <w:rFonts w:ascii="Helvetica" w:hAnsi="Helvetica" w:cs="Helvetica" w:hint="eastAsia"/>
+          <w:kern w:val="0"/>
+        </w:rPr>
+        <w:t xml:space="preserve">-Li Pen, </w:t>
+      </w:r>
+      <w:proofErr w:type="spellStart"/>
+      <w:r>
+        <w:rPr>
+          <w:rFonts w:ascii="Helvetica" w:hAnsi="Helvetica" w:cs="Helvetica" w:hint="eastAsia"/>
+          <w:kern w:val="0"/>
+        </w:rPr>
+        <w:t>Xuelei</w:t>
+      </w:r>
+      <w:proofErr w:type="spellEnd"/>
+      <w:r>
+        <w:rPr>
+          <w:rFonts w:ascii="Helvetica" w:hAnsi="Helvetica" w:cs="Helvetica" w:hint="eastAsia"/>
+          <w:kern w:val="0"/>
+        </w:rPr>
+        <w:t xml:space="preserve"> Chen and Derek Inman</w:t>
+      </w:r>
+    </w:p>
+    <w:p>
+      <w:pPr>
+        <w:widowControl/>
+        <w:autoSpaceDE w:val="0"/>
+        <w:autoSpaceDN w:val="0"/>
+        <w:adjustRightInd w:val="0"/>
+        <w:jc w:val="left"/>
+        <w:rPr>
+          <w:rFonts w:ascii="Helvetica" w:hAnsi="Helvetica" w:cs="Helvetica"/>
+          <w:kern w:val="0"/>
+        </w:rPr>
+      </w:pPr>
+    </w:p>
+    <w:p>
+      <w:pPr>
+        <w:widowControl/>
+        <w:autoSpaceDE w:val="0"/>
+        <w:autoSpaceDN w:val="0"/>
+        <w:adjustRightInd w:val="0"/>
+        <w:jc w:val="left"/>
+        <w:rPr>
+          <w:rFonts w:ascii="Helvetica" w:hAnsi="Helvetica" w:cs="Helvetica"/>
+          <w:kern w:val="0"/>
+        </w:rPr>
+      </w:pPr>
+    </w:p>
+    <w:p>
+      <w:pPr>
+        <w:widowControl/>
+        <w:autoSpaceDE w:val="0"/>
+        <w:autoSpaceDN w:val="0"/>
+        <w:adjustRightInd w:val="0"/>
+        <w:jc w:val="left"/>
+        <w:rPr>
+          <w:rFonts w:ascii="Helvetica" w:hAnsi="Helvetica" w:cs="Helvetica"/>
+          <w:kern w:val="0"/>
+        </w:rPr>
+      </w:pPr>
+    </w:p>
+    <w:p>
+      <w:pPr>
+        <w:widowControl/>
+        <w:autoSpaceDE w:val="0"/>
+        <w:autoSpaceDN w:val="0"/>
+        <w:adjustRightInd w:val="0"/>
+        <w:jc w:val="left"/>
+        <w:rPr>
+          <w:rFonts w:ascii="Helvetica" w:hAnsi="Helvetica" w:cs="Helvetica"/>
+          <w:kern w:val="0"/>
+        </w:rPr>
+      </w:pPr>
+    </w:p>
+    <w:p>
+      <w:pPr>
+        <w:widowControl/>
+        <w:autoSpaceDE w:val="0"/>
+        <w:autoSpaceDN w:val="0"/>
+        <w:adjustRightInd w:val="0"/>
+        <w:jc w:val="left"/>
+        <w:rPr>
+          <w:rFonts w:ascii="Helvetica" w:hAnsi="Helvetica" w:cs="Helvetica"/>
+          <w:kern w:val="0"/>
+        </w:rPr>
+      </w:pPr>
+    </w:p>
+    <w:p>
+      <w:pPr>
+        <w:widowControl/>
+        <w:autoSpaceDE w:val="0"/>
+        <w:autoSpaceDN w:val="0"/>
+        <w:adjustRightInd w:val="0"/>
+        <w:jc w:val="left"/>
+        <w:rPr>
+          <w:rFonts w:ascii="Helvetica" w:hAnsi="Helvetica" w:cs="Helvetica"/>
+          <w:kern w:val="0"/>
+        </w:rPr>
+      </w:pPr>
+    </w:p>
+    <w:p>
+      <w:pPr>
+        <w:widowControl/>
+        <w:autoSpaceDE w:val="0"/>
+        <w:autoSpaceDN w:val="0"/>
+        <w:adjustRightInd w:val="0"/>
+        <w:jc w:val="left"/>
+        <w:rPr>
+          <w:rFonts w:ascii="Helvetica" w:hAnsi="Helvetica" w:cs="Helvetica"/>
+          <w:kern w:val="0"/>
+        </w:rPr>
+      </w:pPr>
+    </w:p>
     <w:p>
       <w:pPr>
         <w:widowControl/>
@@ -1048,7 +1337,6 @@
           <w:rFonts w:ascii="Helvetica" w:hAnsi="Helvetica" w:cs="Helvetica"/>
           <w:kern w:val="0"/>
         </w:rPr>
-        <w:lastRenderedPageBreak/>
         <w:t>galaxy</w:t>
       </w:r>
       <w:proofErr w:type="gramEnd"/>
@@ -1150,1972 +1438,2093 @@
         </w:rPr>
         <w:t xml:space="preserve">Reply: As we only need the direction of the relative velocity to calculate the dipole, the value of the bias is irrelevant. We add one comment below Eq.3 to explain this. </w:t>
       </w:r>
-    </w:p>
-    <w:p>
-      <w:pPr>
-        <w:widowControl/>
-        <w:autoSpaceDE w:val="0"/>
-        <w:autoSpaceDN w:val="0"/>
-        <w:adjustRightInd w:val="0"/>
-        <w:jc w:val="left"/>
-        <w:rPr>
-          <w:rFonts w:ascii="Helvetica" w:hAnsi="Helvetica" w:cs="Helvetica"/>
-          <w:kern w:val="0"/>
-        </w:rPr>
-      </w:pPr>
-    </w:p>
-    <w:p>
-      <w:pPr>
-        <w:widowControl/>
-        <w:autoSpaceDE w:val="0"/>
-        <w:autoSpaceDN w:val="0"/>
-        <w:adjustRightInd w:val="0"/>
-        <w:jc w:val="left"/>
-        <w:rPr>
-          <w:rFonts w:ascii="Helvetica" w:hAnsi="Helvetica" w:cs="Helvetica"/>
-          <w:kern w:val="0"/>
-        </w:rPr>
-      </w:pPr>
       <w:r>
         <w:rPr>
           <w:rFonts w:ascii="Helvetica" w:hAnsi="Helvetica" w:cs="Helvetica" w:hint="eastAsia"/>
           <w:kern w:val="0"/>
         </w:rPr>
-        <w:t>*I think we also need to explain why we choose only one redshift instead of the complete distribution.</w:t>
-      </w:r>
-    </w:p>
-    <w:p>
-      <w:pPr>
-        <w:widowControl/>
-        <w:autoSpaceDE w:val="0"/>
-        <w:autoSpaceDN w:val="0"/>
-        <w:adjustRightInd w:val="0"/>
-        <w:jc w:val="left"/>
-        <w:rPr>
-          <w:rFonts w:ascii="Helvetica" w:hAnsi="Helvetica" w:cs="Helvetica"/>
-          <w:kern w:val="0"/>
-        </w:rPr>
-      </w:pPr>
-    </w:p>
-    <w:p>
-      <w:pPr>
-        <w:widowControl/>
-        <w:autoSpaceDE w:val="0"/>
-        <w:autoSpaceDN w:val="0"/>
-        <w:adjustRightInd w:val="0"/>
-        <w:jc w:val="left"/>
-        <w:rPr>
-          <w:rFonts w:ascii="Helvetica" w:hAnsi="Helvetica" w:cs="Helvetica"/>
-          <w:kern w:val="0"/>
-        </w:rPr>
-      </w:pPr>
-    </w:p>
-    <w:p>
-      <w:pPr>
-        <w:widowControl/>
-        <w:autoSpaceDE w:val="0"/>
-        <w:autoSpaceDN w:val="0"/>
-        <w:adjustRightInd w:val="0"/>
-        <w:jc w:val="left"/>
-        <w:rPr>
-          <w:rFonts w:ascii="Helvetica" w:hAnsi="Helvetica" w:cs="Helvetica"/>
-          <w:kern w:val="0"/>
-        </w:rPr>
-      </w:pPr>
-      <w:r>
-        <w:rPr>
-          <w:rFonts w:ascii="Helvetica" w:hAnsi="Helvetica" w:cs="Helvetica"/>
-          <w:kern w:val="0"/>
-        </w:rPr>
-        <w:t>Given the provided checks, and the quite original idea, I suggest</w:t>
-      </w:r>
-    </w:p>
-    <w:p>
-      <w:pPr>
-        <w:widowControl/>
-        <w:autoSpaceDE w:val="0"/>
-        <w:autoSpaceDN w:val="0"/>
-        <w:adjustRightInd w:val="0"/>
-        <w:jc w:val="left"/>
-        <w:rPr>
-          <w:rFonts w:ascii="Helvetica" w:hAnsi="Helvetica" w:cs="Helvetica"/>
-          <w:kern w:val="0"/>
-        </w:rPr>
-      </w:pPr>
-      <w:proofErr w:type="gramStart"/>
-      <w:r>
-        <w:rPr>
-          <w:rFonts w:ascii="Helvetica" w:hAnsi="Helvetica" w:cs="Helvetica"/>
-          <w:kern w:val="0"/>
-        </w:rPr>
-        <w:t>publication</w:t>
-      </w:r>
-      <w:proofErr w:type="gramEnd"/>
-      <w:r>
-        <w:rPr>
-          <w:rFonts w:ascii="Helvetica" w:hAnsi="Helvetica" w:cs="Helvetica"/>
-          <w:kern w:val="0"/>
-        </w:rPr>
-        <w:t xml:space="preserve"> in PRL, once the authors have made the small additions</w:t>
-      </w:r>
-    </w:p>
-    <w:p>
-      <w:pPr>
-        <w:widowControl/>
-        <w:autoSpaceDE w:val="0"/>
-        <w:autoSpaceDN w:val="0"/>
-        <w:adjustRightInd w:val="0"/>
-        <w:jc w:val="left"/>
-        <w:rPr>
-          <w:rFonts w:ascii="Helvetica" w:hAnsi="Helvetica" w:cs="Helvetica"/>
-          <w:kern w:val="0"/>
-        </w:rPr>
-      </w:pPr>
-      <w:proofErr w:type="gramStart"/>
-      <w:r>
-        <w:rPr>
-          <w:rFonts w:ascii="Helvetica" w:hAnsi="Helvetica" w:cs="Helvetica"/>
-          <w:kern w:val="0"/>
-        </w:rPr>
-        <w:t>mentioned</w:t>
-      </w:r>
-      <w:proofErr w:type="gramEnd"/>
-      <w:r>
-        <w:rPr>
-          <w:rFonts w:ascii="Helvetica" w:hAnsi="Helvetica" w:cs="Helvetica"/>
-          <w:kern w:val="0"/>
-        </w:rPr>
-        <w:t xml:space="preserve"> above.</w:t>
-      </w:r>
-    </w:p>
-    <w:p>
-      <w:pPr>
-        <w:widowControl/>
-        <w:autoSpaceDE w:val="0"/>
-        <w:autoSpaceDN w:val="0"/>
-        <w:adjustRightInd w:val="0"/>
-        <w:jc w:val="left"/>
-        <w:rPr>
-          <w:rFonts w:ascii="Helvetica" w:hAnsi="Helvetica" w:cs="Helvetica"/>
-          <w:kern w:val="0"/>
-        </w:rPr>
-      </w:pPr>
-    </w:p>
-    <w:p>
-      <w:pPr>
-        <w:widowControl/>
-        <w:autoSpaceDE w:val="0"/>
-        <w:autoSpaceDN w:val="0"/>
-        <w:adjustRightInd w:val="0"/>
-        <w:jc w:val="left"/>
-        <w:rPr>
-          <w:rFonts w:ascii="Helvetica" w:hAnsi="Helvetica" w:cs="Helvetica"/>
-          <w:kern w:val="0"/>
-        </w:rPr>
-      </w:pPr>
-      <w:r>
-        <w:rPr>
-          <w:rFonts w:ascii="Helvetica" w:hAnsi="Helvetica" w:cs="Helvetica"/>
-          <w:kern w:val="0"/>
-        </w:rPr>
-        <w:t>----------------------------------------------------------------------</w:t>
-      </w:r>
-    </w:p>
-    <w:p>
-      <w:pPr>
-        <w:widowControl/>
-        <w:autoSpaceDE w:val="0"/>
-        <w:autoSpaceDN w:val="0"/>
-        <w:adjustRightInd w:val="0"/>
-        <w:jc w:val="left"/>
-        <w:rPr>
-          <w:rFonts w:ascii="Helvetica" w:hAnsi="Helvetica" w:cs="Helvetica"/>
-          <w:kern w:val="0"/>
-        </w:rPr>
-      </w:pPr>
-      <w:r>
-        <w:rPr>
-          <w:rFonts w:ascii="Helvetica" w:hAnsi="Helvetica" w:cs="Helvetica"/>
-          <w:kern w:val="0"/>
-        </w:rPr>
-        <w:t>Report of Referee B -- LZ13895/Zhu</w:t>
-      </w:r>
-    </w:p>
-    <w:p>
-      <w:pPr>
-        <w:widowControl/>
-        <w:autoSpaceDE w:val="0"/>
-        <w:autoSpaceDN w:val="0"/>
-        <w:adjustRightInd w:val="0"/>
-        <w:jc w:val="left"/>
-        <w:rPr>
-          <w:rFonts w:ascii="Helvetica" w:hAnsi="Helvetica" w:cs="Helvetica"/>
-          <w:kern w:val="0"/>
-        </w:rPr>
-      </w:pPr>
-      <w:r>
-        <w:rPr>
-          <w:rFonts w:ascii="Helvetica" w:hAnsi="Helvetica" w:cs="Helvetica"/>
-          <w:kern w:val="0"/>
-        </w:rPr>
-        <w:t>----------------------------------------------------------------------</w:t>
-      </w:r>
-    </w:p>
-    <w:p>
-      <w:pPr>
-        <w:widowControl/>
-        <w:autoSpaceDE w:val="0"/>
-        <w:autoSpaceDN w:val="0"/>
-        <w:adjustRightInd w:val="0"/>
-        <w:jc w:val="left"/>
-        <w:rPr>
-          <w:rFonts w:ascii="Helvetica" w:hAnsi="Helvetica" w:cs="Helvetica"/>
-          <w:kern w:val="0"/>
-        </w:rPr>
-      </w:pPr>
-    </w:p>
-    <w:p>
-      <w:pPr>
-        <w:widowControl/>
-        <w:autoSpaceDE w:val="0"/>
-        <w:autoSpaceDN w:val="0"/>
-        <w:adjustRightInd w:val="0"/>
-        <w:jc w:val="left"/>
-        <w:rPr>
-          <w:rFonts w:ascii="Helvetica" w:hAnsi="Helvetica" w:cs="Helvetica"/>
-          <w:kern w:val="0"/>
-        </w:rPr>
-      </w:pPr>
-      <w:r>
-        <w:rPr>
-          <w:rFonts w:ascii="Helvetica" w:hAnsi="Helvetica" w:cs="Helvetica"/>
-          <w:kern w:val="0"/>
-        </w:rPr>
-        <w:t>The paper proposes a new way of measuring the neutrino mass, using a</w:t>
-      </w:r>
-    </w:p>
-    <w:p>
-      <w:pPr>
-        <w:widowControl/>
-        <w:autoSpaceDE w:val="0"/>
-        <w:autoSpaceDN w:val="0"/>
-        <w:adjustRightInd w:val="0"/>
-        <w:jc w:val="left"/>
-        <w:rPr>
-          <w:rFonts w:ascii="Helvetica" w:hAnsi="Helvetica" w:cs="Helvetica"/>
-          <w:kern w:val="0"/>
-        </w:rPr>
-      </w:pPr>
-      <w:proofErr w:type="gramStart"/>
-      <w:r>
-        <w:rPr>
-          <w:rFonts w:ascii="Helvetica" w:hAnsi="Helvetica" w:cs="Helvetica"/>
-          <w:kern w:val="0"/>
-        </w:rPr>
-        <w:t>distortion</w:t>
-      </w:r>
-      <w:proofErr w:type="gramEnd"/>
-      <w:r>
-        <w:rPr>
-          <w:rFonts w:ascii="Helvetica" w:hAnsi="Helvetica" w:cs="Helvetica"/>
-          <w:kern w:val="0"/>
-        </w:rPr>
-        <w:t xml:space="preserve"> of the weak lensing shear field by neutrino wakes around</w:t>
-      </w:r>
-    </w:p>
-    <w:p>
-      <w:pPr>
-        <w:widowControl/>
-        <w:autoSpaceDE w:val="0"/>
-        <w:autoSpaceDN w:val="0"/>
-        <w:adjustRightInd w:val="0"/>
-        <w:jc w:val="left"/>
-        <w:rPr>
-          <w:rFonts w:ascii="Helvetica" w:hAnsi="Helvetica" w:cs="Helvetica"/>
-          <w:kern w:val="0"/>
-        </w:rPr>
-      </w:pPr>
-      <w:proofErr w:type="gramStart"/>
-      <w:r>
-        <w:rPr>
-          <w:rFonts w:ascii="Helvetica" w:hAnsi="Helvetica" w:cs="Helvetica"/>
-          <w:kern w:val="0"/>
-        </w:rPr>
-        <w:t>halos</w:t>
-      </w:r>
-      <w:proofErr w:type="gramEnd"/>
-      <w:r>
-        <w:rPr>
-          <w:rFonts w:ascii="Helvetica" w:hAnsi="Helvetica" w:cs="Helvetica"/>
-          <w:kern w:val="0"/>
-        </w:rPr>
-        <w:t>. However, the effect is extremely small, and would always be</w:t>
-      </w:r>
-    </w:p>
-    <w:p>
-      <w:pPr>
-        <w:widowControl/>
-        <w:autoSpaceDE w:val="0"/>
-        <w:autoSpaceDN w:val="0"/>
-        <w:adjustRightInd w:val="0"/>
-        <w:jc w:val="left"/>
-        <w:rPr>
-          <w:rFonts w:ascii="Helvetica" w:hAnsi="Helvetica" w:cs="Helvetica"/>
-          <w:kern w:val="0"/>
-        </w:rPr>
-      </w:pPr>
-      <w:proofErr w:type="gramStart"/>
-      <w:r>
-        <w:rPr>
-          <w:rFonts w:ascii="Helvetica" w:hAnsi="Helvetica" w:cs="Helvetica"/>
-          <w:kern w:val="0"/>
-        </w:rPr>
-        <w:t>smaller</w:t>
-      </w:r>
-      <w:proofErr w:type="gramEnd"/>
-      <w:r>
-        <w:rPr>
-          <w:rFonts w:ascii="Helvetica" w:hAnsi="Helvetica" w:cs="Helvetica"/>
-          <w:kern w:val="0"/>
-        </w:rPr>
-        <w:t xml:space="preserve"> than the effect of the neutrino mass on the power spectrum.</w:t>
-      </w:r>
-    </w:p>
-    <w:p>
-      <w:pPr>
-        <w:widowControl/>
-        <w:autoSpaceDE w:val="0"/>
-        <w:autoSpaceDN w:val="0"/>
-        <w:adjustRightInd w:val="0"/>
-        <w:jc w:val="left"/>
-        <w:rPr>
-          <w:rFonts w:ascii="Helvetica" w:hAnsi="Helvetica" w:cs="Helvetica"/>
-          <w:kern w:val="0"/>
-        </w:rPr>
-      </w:pPr>
-      <w:r>
-        <w:rPr>
-          <w:rFonts w:ascii="Helvetica" w:hAnsi="Helvetica" w:cs="Helvetica"/>
-          <w:kern w:val="0"/>
-        </w:rPr>
-        <w:t xml:space="preserve">The </w:t>
-      </w:r>
-      <w:proofErr w:type="spellStart"/>
-      <w:r>
-        <w:rPr>
-          <w:rFonts w:ascii="Helvetica" w:hAnsi="Helvetica" w:cs="Helvetica"/>
-          <w:kern w:val="0"/>
-        </w:rPr>
-        <w:t>euclid+LSST</w:t>
-      </w:r>
-      <w:proofErr w:type="spellEnd"/>
-      <w:r>
-        <w:rPr>
-          <w:rFonts w:ascii="Helvetica" w:hAnsi="Helvetica" w:cs="Helvetica"/>
-          <w:kern w:val="0"/>
-        </w:rPr>
-        <w:t xml:space="preserve"> constraints (already futuristic) only constrain the</w:t>
-      </w:r>
-    </w:p>
-    <w:p>
-      <w:pPr>
-        <w:widowControl/>
-        <w:autoSpaceDE w:val="0"/>
-        <w:autoSpaceDN w:val="0"/>
-        <w:adjustRightInd w:val="0"/>
-        <w:jc w:val="left"/>
-        <w:rPr>
-          <w:rFonts w:ascii="Helvetica" w:hAnsi="Helvetica" w:cs="Helvetica"/>
-          <w:kern w:val="0"/>
-        </w:rPr>
-      </w:pPr>
-      <w:proofErr w:type="gramStart"/>
-      <w:r>
-        <w:rPr>
-          <w:rFonts w:ascii="Helvetica" w:hAnsi="Helvetica" w:cs="Helvetica"/>
-          <w:kern w:val="0"/>
-        </w:rPr>
-        <w:t>mass</w:t>
-      </w:r>
-      <w:proofErr w:type="gramEnd"/>
-      <w:r>
-        <w:rPr>
-          <w:rFonts w:ascii="Helvetica" w:hAnsi="Helvetica" w:cs="Helvetica"/>
-          <w:kern w:val="0"/>
-        </w:rPr>
-        <w:t xml:space="preserve"> to a level already ruled out by current galaxy clustering</w:t>
-      </w:r>
-    </w:p>
-    <w:p>
-      <w:pPr>
-        <w:widowControl/>
-        <w:autoSpaceDE w:val="0"/>
-        <w:autoSpaceDN w:val="0"/>
-        <w:adjustRightInd w:val="0"/>
-        <w:jc w:val="left"/>
-        <w:rPr>
-          <w:rFonts w:ascii="Helvetica" w:hAnsi="Helvetica" w:cs="Helvetica"/>
-          <w:kern w:val="0"/>
-        </w:rPr>
-      </w:pPr>
-      <w:proofErr w:type="gramStart"/>
-      <w:r>
-        <w:rPr>
-          <w:rFonts w:ascii="Helvetica" w:hAnsi="Helvetica" w:cs="Helvetica"/>
-          <w:kern w:val="0"/>
-        </w:rPr>
-        <w:t>surveys</w:t>
-      </w:r>
-      <w:proofErr w:type="gramEnd"/>
-      <w:r>
-        <w:rPr>
-          <w:rFonts w:ascii="Helvetica" w:hAnsi="Helvetica" w:cs="Helvetica"/>
-          <w:kern w:val="0"/>
-        </w:rPr>
-        <w:t>. Given this, the paper in my view clearly fails the notability</w:t>
-      </w:r>
-    </w:p>
-    <w:p>
-      <w:pPr>
-        <w:widowControl/>
-        <w:autoSpaceDE w:val="0"/>
-        <w:autoSpaceDN w:val="0"/>
-        <w:adjustRightInd w:val="0"/>
-        <w:jc w:val="left"/>
-        <w:rPr>
-          <w:rFonts w:ascii="Helvetica" w:hAnsi="Helvetica" w:cs="Helvetica"/>
-          <w:kern w:val="0"/>
-        </w:rPr>
-      </w:pPr>
-      <w:proofErr w:type="gramStart"/>
-      <w:r>
-        <w:rPr>
-          <w:rFonts w:ascii="Helvetica" w:hAnsi="Helvetica" w:cs="Helvetica"/>
-          <w:kern w:val="0"/>
-        </w:rPr>
-        <w:t>requirement</w:t>
-      </w:r>
-      <w:proofErr w:type="gramEnd"/>
-      <w:r>
-        <w:rPr>
-          <w:rFonts w:ascii="Helvetica" w:hAnsi="Helvetica" w:cs="Helvetica"/>
-          <w:kern w:val="0"/>
-        </w:rPr>
-        <w:t xml:space="preserve"> for PRL and thus should not be accepted as a Letter.</w:t>
-      </w:r>
-    </w:p>
-    <w:p>
-      <w:pPr>
-        <w:widowControl/>
-        <w:autoSpaceDE w:val="0"/>
-        <w:autoSpaceDN w:val="0"/>
-        <w:adjustRightInd w:val="0"/>
-        <w:jc w:val="left"/>
+        <w:t xml:space="preserve">We did the calculation as suggested by the referee, using the correct galaxy distribution of LSST and Euclid. We find the signal is larger than our previous estimate since surveys like LSST contain many galaxies at higher redshifts, where the lensing effect is more prominent. </w:t>
+      </w:r>
+      <w:r>
         <w:rPr>
           <w:rFonts w:ascii="Helvetica" w:hAnsi="Helvetica" w:cs="Helvetica" w:hint="eastAsia"/>
           <w:kern w:val="0"/>
         </w:rPr>
-      </w:pPr>
-    </w:p>
-    <w:p>
-      <w:pPr>
-        <w:widowControl/>
-        <w:autoSpaceDE w:val="0"/>
-        <w:autoSpaceDN w:val="0"/>
-        <w:adjustRightInd w:val="0"/>
-        <w:jc w:val="left"/>
+        <w:t xml:space="preserve">The lensing weight still peaks around 0.3 (actually 0.38), so we still use the signal evaluated at z=0.3. </w:t>
+      </w:r>
+      <w:r>
         <w:rPr>
           <w:rFonts w:ascii="Helvetica" w:hAnsi="Helvetica" w:cs="Helvetica" w:hint="eastAsia"/>
           <w:kern w:val="0"/>
         </w:rPr>
-      </w:pPr>
-      <w:r>
-        <w:rPr>
-          <w:rFonts w:ascii="Helvetica" w:hAnsi="Helvetica" w:cs="Helvetica" w:hint="eastAsia"/>
-          <w:kern w:val="0"/>
-        </w:rPr>
-        <w:t>Reply: The effect of the neutrino mass on the power spectrum is degenerate with the galaxy bias, which is poorly known due to complicated baryon physics. So we try to propose some different ways to constrain neutrino masses, which suffer less from the unknown baryon effects.</w:t>
-      </w:r>
-    </w:p>
-    <w:p>
-      <w:pPr>
-        <w:widowControl/>
-        <w:autoSpaceDE w:val="0"/>
-        <w:autoSpaceDN w:val="0"/>
-        <w:adjustRightInd w:val="0"/>
-        <w:jc w:val="left"/>
-        <w:rPr>
-          <w:rFonts w:ascii="Helvetica" w:hAnsi="Helvetica" w:cs="Helvetica" w:hint="eastAsia"/>
-          <w:kern w:val="0"/>
-        </w:rPr>
-      </w:pPr>
-    </w:p>
-    <w:p>
-      <w:pPr>
-        <w:widowControl/>
-        <w:autoSpaceDE w:val="0"/>
-        <w:autoSpaceDN w:val="0"/>
-        <w:adjustRightInd w:val="0"/>
-        <w:jc w:val="left"/>
-        <w:rPr>
-          <w:rFonts w:ascii="Helvetica" w:hAnsi="Helvetica" w:cs="Helvetica"/>
-          <w:kern w:val="0"/>
-        </w:rPr>
-      </w:pPr>
-      <w:r>
-        <w:rPr>
-          <w:rFonts w:ascii="Helvetica" w:hAnsi="Helvetica" w:cs="Helvetica"/>
-          <w:kern w:val="0"/>
-        </w:rPr>
-        <w:t>I also share the concerns of the previous referee that the</w:t>
-      </w:r>
-    </w:p>
-    <w:p>
-      <w:pPr>
-        <w:widowControl/>
-        <w:autoSpaceDE w:val="0"/>
-        <w:autoSpaceDN w:val="0"/>
-        <w:adjustRightInd w:val="0"/>
-        <w:jc w:val="left"/>
-        <w:rPr>
-          <w:rFonts w:ascii="Helvetica" w:hAnsi="Helvetica" w:cs="Helvetica"/>
-          <w:kern w:val="0"/>
-        </w:rPr>
-      </w:pPr>
-      <w:proofErr w:type="gramStart"/>
-      <w:r>
-        <w:rPr>
-          <w:rFonts w:ascii="Helvetica" w:hAnsi="Helvetica" w:cs="Helvetica"/>
-          <w:kern w:val="0"/>
-        </w:rPr>
-        <w:t>calculations</w:t>
-      </w:r>
-      <w:proofErr w:type="gramEnd"/>
-      <w:r>
-        <w:rPr>
-          <w:rFonts w:ascii="Helvetica" w:hAnsi="Helvetica" w:cs="Helvetica"/>
-          <w:kern w:val="0"/>
-        </w:rPr>
-        <w:t>, essentially order of magnitude estimates, presented here</w:t>
-      </w:r>
-    </w:p>
-    <w:p>
-      <w:pPr>
-        <w:widowControl/>
-        <w:autoSpaceDE w:val="0"/>
-        <w:autoSpaceDN w:val="0"/>
-        <w:adjustRightInd w:val="0"/>
-        <w:jc w:val="left"/>
-        <w:rPr>
-          <w:rFonts w:ascii="Helvetica" w:hAnsi="Helvetica" w:cs="Helvetica"/>
-          <w:kern w:val="0"/>
-        </w:rPr>
-      </w:pPr>
-      <w:proofErr w:type="gramStart"/>
-      <w:r>
-        <w:rPr>
-          <w:rFonts w:ascii="Helvetica" w:hAnsi="Helvetica" w:cs="Helvetica"/>
-          <w:kern w:val="0"/>
-        </w:rPr>
-        <w:t>are</w:t>
-      </w:r>
-      <w:proofErr w:type="gramEnd"/>
-      <w:r>
-        <w:rPr>
-          <w:rFonts w:ascii="Helvetica" w:hAnsi="Helvetica" w:cs="Helvetica"/>
-          <w:kern w:val="0"/>
-        </w:rPr>
-        <w:t xml:space="preserve"> still overly simplistic and overly generous, and reject it also</w:t>
-      </w:r>
-    </w:p>
-    <w:p>
-      <w:pPr>
-        <w:widowControl/>
-        <w:autoSpaceDE w:val="0"/>
-        <w:autoSpaceDN w:val="0"/>
-        <w:adjustRightInd w:val="0"/>
-        <w:jc w:val="left"/>
-        <w:rPr>
-          <w:rFonts w:ascii="Helvetica" w:hAnsi="Helvetica" w:cs="Helvetica"/>
-          <w:kern w:val="0"/>
-        </w:rPr>
-      </w:pPr>
-      <w:proofErr w:type="gramStart"/>
-      <w:r>
-        <w:rPr>
-          <w:rFonts w:ascii="Helvetica" w:hAnsi="Helvetica" w:cs="Helvetica"/>
-          <w:kern w:val="0"/>
-        </w:rPr>
-        <w:t>for</w:t>
-      </w:r>
-      <w:proofErr w:type="gramEnd"/>
-      <w:r>
-        <w:rPr>
-          <w:rFonts w:ascii="Helvetica" w:hAnsi="Helvetica" w:cs="Helvetica"/>
-          <w:kern w:val="0"/>
-        </w:rPr>
-        <w:t xml:space="preserve"> that reason.</w:t>
-      </w:r>
-    </w:p>
-    <w:p>
-      <w:pPr>
-        <w:widowControl/>
-        <w:autoSpaceDE w:val="0"/>
-        <w:autoSpaceDN w:val="0"/>
-        <w:adjustRightInd w:val="0"/>
-        <w:jc w:val="left"/>
-        <w:rPr>
-          <w:rFonts w:ascii="Helvetica" w:hAnsi="Helvetica" w:cs="Helvetica"/>
-          <w:kern w:val="0"/>
-        </w:rPr>
-      </w:pPr>
-    </w:p>
-    <w:p>
-      <w:pPr>
-        <w:widowControl/>
-        <w:autoSpaceDE w:val="0"/>
-        <w:autoSpaceDN w:val="0"/>
-        <w:adjustRightInd w:val="0"/>
-        <w:jc w:val="left"/>
-        <w:rPr>
-          <w:rFonts w:ascii="Helvetica" w:hAnsi="Helvetica" w:cs="Helvetica"/>
-          <w:kern w:val="0"/>
-        </w:rPr>
-      </w:pPr>
-      <w:r>
-        <w:rPr>
-          <w:rFonts w:ascii="Helvetica" w:hAnsi="Helvetica" w:cs="Helvetica"/>
-          <w:kern w:val="0"/>
-        </w:rPr>
-        <w:t>Overall I feel that when the below points are addressed, it will be</w:t>
-      </w:r>
-    </w:p>
-    <w:p>
-      <w:pPr>
-        <w:widowControl/>
-        <w:autoSpaceDE w:val="0"/>
-        <w:autoSpaceDN w:val="0"/>
-        <w:adjustRightInd w:val="0"/>
-        <w:jc w:val="left"/>
-        <w:rPr>
-          <w:rFonts w:ascii="Helvetica" w:hAnsi="Helvetica" w:cs="Helvetica"/>
-          <w:kern w:val="0"/>
-        </w:rPr>
-      </w:pPr>
-      <w:proofErr w:type="gramStart"/>
-      <w:r>
-        <w:rPr>
-          <w:rFonts w:ascii="Helvetica" w:hAnsi="Helvetica" w:cs="Helvetica"/>
-          <w:kern w:val="0"/>
-        </w:rPr>
-        <w:t>clear</w:t>
-      </w:r>
-      <w:proofErr w:type="gramEnd"/>
-      <w:r>
-        <w:rPr>
-          <w:rFonts w:ascii="Helvetica" w:hAnsi="Helvetica" w:cs="Helvetica"/>
-          <w:kern w:val="0"/>
-        </w:rPr>
-        <w:t xml:space="preserve"> that the effect is far too small to ever observe, in which case</w:t>
-      </w:r>
-    </w:p>
-    <w:p>
-      <w:pPr>
-        <w:widowControl/>
-        <w:autoSpaceDE w:val="0"/>
-        <w:autoSpaceDN w:val="0"/>
-        <w:adjustRightInd w:val="0"/>
-        <w:jc w:val="left"/>
-        <w:rPr>
-          <w:rFonts w:ascii="Helvetica" w:hAnsi="Helvetica" w:cs="Helvetica"/>
-          <w:kern w:val="0"/>
-        </w:rPr>
-      </w:pPr>
-      <w:proofErr w:type="gramStart"/>
-      <w:r>
-        <w:rPr>
-          <w:rFonts w:ascii="Helvetica" w:hAnsi="Helvetica" w:cs="Helvetica"/>
-          <w:kern w:val="0"/>
-        </w:rPr>
-        <w:t>to</w:t>
-      </w:r>
-      <w:proofErr w:type="gramEnd"/>
-      <w:r>
-        <w:rPr>
-          <w:rFonts w:ascii="Helvetica" w:hAnsi="Helvetica" w:cs="Helvetica"/>
-          <w:kern w:val="0"/>
-        </w:rPr>
-        <w:t xml:space="preserve"> be accepted the paper should be resubmitted to PRD making this</w:t>
-      </w:r>
-    </w:p>
-    <w:p>
-      <w:pPr>
-        <w:widowControl/>
-        <w:autoSpaceDE w:val="0"/>
-        <w:autoSpaceDN w:val="0"/>
-        <w:adjustRightInd w:val="0"/>
-        <w:jc w:val="left"/>
-        <w:rPr>
-          <w:rFonts w:ascii="Helvetica" w:hAnsi="Helvetica" w:cs="Helvetica"/>
-          <w:kern w:val="0"/>
-        </w:rPr>
-      </w:pPr>
-      <w:proofErr w:type="gramStart"/>
-      <w:r>
-        <w:rPr>
-          <w:rFonts w:ascii="Helvetica" w:hAnsi="Helvetica" w:cs="Helvetica"/>
-          <w:kern w:val="0"/>
-        </w:rPr>
-        <w:t>conclusion</w:t>
-      </w:r>
-      <w:proofErr w:type="gramEnd"/>
-      <w:r>
-        <w:rPr>
-          <w:rFonts w:ascii="Helvetica" w:hAnsi="Helvetica" w:cs="Helvetica"/>
-          <w:kern w:val="0"/>
-        </w:rPr>
-        <w:t xml:space="preserve"> clear in the abstract. I may be wrong about this, but I</w:t>
-      </w:r>
-    </w:p>
-    <w:p>
-      <w:pPr>
-        <w:widowControl/>
-        <w:autoSpaceDE w:val="0"/>
-        <w:autoSpaceDN w:val="0"/>
-        <w:adjustRightInd w:val="0"/>
-        <w:jc w:val="left"/>
-        <w:rPr>
-          <w:rFonts w:ascii="Helvetica" w:hAnsi="Helvetica" w:cs="Helvetica"/>
-          <w:kern w:val="0"/>
-        </w:rPr>
-      </w:pPr>
-      <w:proofErr w:type="gramStart"/>
-      <w:r>
-        <w:rPr>
-          <w:rFonts w:ascii="Helvetica" w:hAnsi="Helvetica" w:cs="Helvetica"/>
-          <w:kern w:val="0"/>
-        </w:rPr>
-        <w:t>would</w:t>
-      </w:r>
-      <w:proofErr w:type="gramEnd"/>
-      <w:r>
-        <w:rPr>
-          <w:rFonts w:ascii="Helvetica" w:hAnsi="Helvetica" w:cs="Helvetica"/>
-          <w:kern w:val="0"/>
-        </w:rPr>
-        <w:t xml:space="preserve"> ask the authors to perform the calculation with some care.</w:t>
-      </w:r>
-    </w:p>
-    <w:p>
-      <w:pPr>
-        <w:widowControl/>
-        <w:autoSpaceDE w:val="0"/>
-        <w:autoSpaceDN w:val="0"/>
-        <w:adjustRightInd w:val="0"/>
-        <w:jc w:val="left"/>
-        <w:rPr>
-          <w:rFonts w:ascii="Helvetica" w:hAnsi="Helvetica" w:cs="Helvetica"/>
-          <w:kern w:val="0"/>
-        </w:rPr>
-      </w:pPr>
-      <w:r>
-        <w:rPr>
-          <w:rFonts w:ascii="Helvetica" w:hAnsi="Helvetica" w:cs="Helvetica"/>
-          <w:kern w:val="0"/>
-        </w:rPr>
-        <w:t>Effects this small are easily swamped.</w:t>
-      </w:r>
-    </w:p>
-    <w:p>
-      <w:pPr>
-        <w:widowControl/>
-        <w:autoSpaceDE w:val="0"/>
-        <w:autoSpaceDN w:val="0"/>
-        <w:adjustRightInd w:val="0"/>
-        <w:jc w:val="left"/>
-        <w:rPr>
-          <w:rFonts w:ascii="Helvetica" w:hAnsi="Helvetica" w:cs="Helvetica"/>
-          <w:kern w:val="0"/>
-        </w:rPr>
-      </w:pPr>
-    </w:p>
-    <w:p>
-      <w:pPr>
-        <w:widowControl/>
-        <w:autoSpaceDE w:val="0"/>
-        <w:autoSpaceDN w:val="0"/>
-        <w:adjustRightInd w:val="0"/>
-        <w:jc w:val="left"/>
-        <w:rPr>
-          <w:rFonts w:ascii="Helvetica" w:hAnsi="Helvetica" w:cs="Helvetica"/>
-          <w:kern w:val="0"/>
-        </w:rPr>
-      </w:pPr>
-      <w:r>
-        <w:rPr>
-          <w:rFonts w:ascii="Helvetica" w:hAnsi="Helvetica" w:cs="Helvetica"/>
-          <w:kern w:val="0"/>
-        </w:rPr>
-        <w:t>Specifically:</w:t>
-      </w:r>
-    </w:p>
-    <w:p>
-      <w:pPr>
-        <w:widowControl/>
-        <w:autoSpaceDE w:val="0"/>
-        <w:autoSpaceDN w:val="0"/>
-        <w:adjustRightInd w:val="0"/>
-        <w:jc w:val="left"/>
-        <w:rPr>
-          <w:rFonts w:ascii="Helvetica" w:hAnsi="Helvetica" w:cs="Helvetica"/>
-          <w:kern w:val="0"/>
-        </w:rPr>
-      </w:pPr>
-    </w:p>
-    <w:p>
-      <w:pPr>
-        <w:widowControl/>
-        <w:autoSpaceDE w:val="0"/>
-        <w:autoSpaceDN w:val="0"/>
-        <w:adjustRightInd w:val="0"/>
-        <w:jc w:val="left"/>
-        <w:rPr>
-          <w:rFonts w:ascii="Helvetica" w:hAnsi="Helvetica" w:cs="Helvetica"/>
-          <w:kern w:val="0"/>
-        </w:rPr>
-      </w:pPr>
-      <w:r>
-        <w:rPr>
-          <w:rFonts w:ascii="Helvetica" w:hAnsi="Helvetica" w:cs="Helvetica"/>
-          <w:kern w:val="0"/>
-        </w:rPr>
-        <w:t>1. N-body simulations run by Inman et al. 2015 found that the</w:t>
-      </w:r>
-    </w:p>
-    <w:p>
-      <w:pPr>
-        <w:widowControl/>
-        <w:autoSpaceDE w:val="0"/>
-        <w:autoSpaceDN w:val="0"/>
-        <w:adjustRightInd w:val="0"/>
-        <w:jc w:val="left"/>
-        <w:rPr>
-          <w:rFonts w:ascii="Helvetica" w:hAnsi="Helvetica" w:cs="Helvetica"/>
-          <w:kern w:val="0"/>
-        </w:rPr>
-      </w:pPr>
-      <w:proofErr w:type="gramStart"/>
-      <w:r>
-        <w:rPr>
-          <w:rFonts w:ascii="Helvetica" w:hAnsi="Helvetica" w:cs="Helvetica"/>
-          <w:kern w:val="0"/>
-        </w:rPr>
-        <w:t>nonlinear</w:t>
-      </w:r>
-      <w:proofErr w:type="gramEnd"/>
-      <w:r>
-        <w:rPr>
-          <w:rFonts w:ascii="Helvetica" w:hAnsi="Helvetica" w:cs="Helvetica"/>
-          <w:kern w:val="0"/>
-        </w:rPr>
-        <w:t xml:space="preserve"> effect is substantially smaller than the linear theory</w:t>
-      </w:r>
-    </w:p>
-    <w:p>
-      <w:pPr>
-        <w:widowControl/>
-        <w:autoSpaceDE w:val="0"/>
-        <w:autoSpaceDN w:val="0"/>
-        <w:adjustRightInd w:val="0"/>
-        <w:jc w:val="left"/>
-        <w:rPr>
-          <w:rFonts w:ascii="Helvetica" w:hAnsi="Helvetica" w:cs="Helvetica"/>
-          <w:kern w:val="0"/>
-        </w:rPr>
-      </w:pPr>
-      <w:proofErr w:type="gramStart"/>
-      <w:r>
-        <w:rPr>
-          <w:rFonts w:ascii="Helvetica" w:hAnsi="Helvetica" w:cs="Helvetica"/>
-          <w:kern w:val="0"/>
-        </w:rPr>
-        <w:t>effect</w:t>
-      </w:r>
-      <w:proofErr w:type="gramEnd"/>
-      <w:r>
-        <w:rPr>
-          <w:rFonts w:ascii="Helvetica" w:hAnsi="Helvetica" w:cs="Helvetica"/>
-          <w:kern w:val="0"/>
-        </w:rPr>
-        <w:t xml:space="preserve"> assumed here. Part of this is due to the assumption of </w:t>
-      </w:r>
-      <w:proofErr w:type="gramStart"/>
-      <w:r>
-        <w:rPr>
-          <w:rFonts w:ascii="Helvetica" w:hAnsi="Helvetica" w:cs="Helvetica"/>
-          <w:kern w:val="0"/>
-        </w:rPr>
-        <w:t>a static</w:t>
-      </w:r>
-      <w:proofErr w:type="gramEnd"/>
-    </w:p>
-    <w:p>
-      <w:pPr>
-        <w:widowControl/>
-        <w:autoSpaceDE w:val="0"/>
-        <w:autoSpaceDN w:val="0"/>
-        <w:adjustRightInd w:val="0"/>
-        <w:jc w:val="left"/>
-        <w:rPr>
-          <w:rFonts w:ascii="Helvetica" w:hAnsi="Helvetica" w:cs="Helvetica"/>
-          <w:kern w:val="0"/>
-        </w:rPr>
-      </w:pPr>
-      <w:proofErr w:type="gramStart"/>
-      <w:r>
-        <w:rPr>
-          <w:rFonts w:ascii="Helvetica" w:hAnsi="Helvetica" w:cs="Helvetica"/>
-          <w:kern w:val="0"/>
-        </w:rPr>
-        <w:t>halo</w:t>
-      </w:r>
-      <w:proofErr w:type="gramEnd"/>
-      <w:r>
-        <w:rPr>
-          <w:rFonts w:ascii="Helvetica" w:hAnsi="Helvetica" w:cs="Helvetica"/>
-          <w:kern w:val="0"/>
-        </w:rPr>
-        <w:t xml:space="preserve"> mass to estimate the effect of neutrino wakes. You should use the</w:t>
-      </w:r>
-    </w:p>
-    <w:p>
-      <w:pPr>
-        <w:widowControl/>
-        <w:autoSpaceDE w:val="0"/>
-        <w:autoSpaceDN w:val="0"/>
-        <w:adjustRightInd w:val="0"/>
-        <w:jc w:val="left"/>
-        <w:rPr>
-          <w:rFonts w:ascii="Helvetica" w:hAnsi="Helvetica" w:cs="Helvetica"/>
-          <w:kern w:val="0"/>
-        </w:rPr>
-      </w:pPr>
-      <w:proofErr w:type="gramStart"/>
-      <w:r>
-        <w:rPr>
-          <w:rFonts w:ascii="Helvetica" w:hAnsi="Helvetica" w:cs="Helvetica"/>
-          <w:kern w:val="0"/>
-        </w:rPr>
-        <w:t>more</w:t>
-      </w:r>
-      <w:proofErr w:type="gramEnd"/>
-      <w:r>
-        <w:rPr>
-          <w:rFonts w:ascii="Helvetica" w:hAnsi="Helvetica" w:cs="Helvetica"/>
-          <w:kern w:val="0"/>
-        </w:rPr>
-        <w:t xml:space="preserve"> correct non-linear effect, especially since you are the same</w:t>
-      </w:r>
-    </w:p>
-    <w:p>
-      <w:pPr>
-        <w:widowControl/>
-        <w:autoSpaceDE w:val="0"/>
-        <w:autoSpaceDN w:val="0"/>
-        <w:adjustRightInd w:val="0"/>
-        <w:jc w:val="left"/>
-        <w:rPr>
-          <w:rFonts w:ascii="Helvetica" w:hAnsi="Helvetica" w:cs="Helvetica" w:hint="eastAsia"/>
-          <w:kern w:val="0"/>
-        </w:rPr>
-      </w:pPr>
-      <w:proofErr w:type="gramStart"/>
-      <w:r>
-        <w:rPr>
-          <w:rFonts w:ascii="Helvetica" w:hAnsi="Helvetica" w:cs="Helvetica"/>
-          <w:kern w:val="0"/>
-        </w:rPr>
-        <w:t>authors</w:t>
-      </w:r>
-      <w:proofErr w:type="gramEnd"/>
-      <w:r>
-        <w:rPr>
-          <w:rFonts w:ascii="Helvetica" w:hAnsi="Helvetica" w:cs="Helvetica"/>
-          <w:kern w:val="0"/>
-        </w:rPr>
-        <w:t xml:space="preserve"> on both papers.</w:t>
-      </w:r>
-    </w:p>
-    <w:p>
-      <w:pPr>
-        <w:widowControl/>
-        <w:autoSpaceDE w:val="0"/>
-        <w:autoSpaceDN w:val="0"/>
-        <w:adjustRightInd w:val="0"/>
-        <w:jc w:val="left"/>
-        <w:rPr>
-          <w:rFonts w:ascii="Helvetica" w:hAnsi="Helvetica" w:cs="Helvetica" w:hint="eastAsia"/>
-          <w:kern w:val="0"/>
-        </w:rPr>
-      </w:pPr>
-    </w:p>
-    <w:p>
-      <w:pPr>
-        <w:widowControl/>
-        <w:autoSpaceDE w:val="0"/>
-        <w:autoSpaceDN w:val="0"/>
-        <w:adjustRightInd w:val="0"/>
-        <w:jc w:val="left"/>
-        <w:rPr>
-          <w:rFonts w:ascii="Helvetica" w:hAnsi="Helvetica" w:cs="Helvetica" w:hint="eastAsia"/>
-          <w:kern w:val="0"/>
-        </w:rPr>
-      </w:pPr>
-      <w:r>
-        <w:rPr>
-          <w:rFonts w:ascii="Helvetica" w:hAnsi="Helvetica" w:cs="Helvetica" w:hint="eastAsia"/>
-          <w:kern w:val="0"/>
-        </w:rPr>
-        <w:t xml:space="preserve">Reply: The nonlinear effect from simulations is </w:t>
-      </w:r>
-      <w:r>
-        <w:rPr>
-          <w:rFonts w:ascii="Helvetica" w:hAnsi="Helvetica" w:cs="Helvetica"/>
-          <w:kern w:val="0"/>
-        </w:rPr>
-        <w:t>similar</w:t>
-      </w:r>
-      <w:r>
-        <w:rPr>
-          <w:rFonts w:ascii="Helvetica" w:hAnsi="Helvetica" w:cs="Helvetica" w:hint="eastAsia"/>
-          <w:kern w:val="0"/>
-        </w:rPr>
-        <w:t xml:space="preserve"> to the linear result here?</w:t>
-      </w:r>
-    </w:p>
-    <w:p>
-      <w:pPr>
-        <w:widowControl/>
-        <w:autoSpaceDE w:val="0"/>
-        <w:autoSpaceDN w:val="0"/>
-        <w:adjustRightInd w:val="0"/>
-        <w:jc w:val="left"/>
-        <w:rPr>
-          <w:rFonts w:ascii="Helvetica" w:hAnsi="Helvetica" w:cs="Helvetica" w:hint="eastAsia"/>
-          <w:kern w:val="0"/>
-        </w:rPr>
-      </w:pPr>
-    </w:p>
-    <w:p>
-      <w:pPr>
-        <w:widowControl/>
-        <w:autoSpaceDE w:val="0"/>
-        <w:autoSpaceDN w:val="0"/>
-        <w:adjustRightInd w:val="0"/>
-        <w:jc w:val="left"/>
-        <w:rPr>
-          <w:rFonts w:ascii="Helvetica" w:hAnsi="Helvetica" w:cs="Helvetica" w:hint="eastAsia"/>
-          <w:kern w:val="0"/>
-        </w:rPr>
-      </w:pPr>
-      <w:r>
-        <w:rPr>
-          <w:rFonts w:ascii="Helvetica" w:hAnsi="Helvetica" w:cs="Helvetica" w:hint="eastAsia"/>
-          <w:kern w:val="0"/>
-        </w:rPr>
-        <w:t>*I</w:t>
-      </w:r>
-      <w:r>
-        <w:rPr>
-          <w:rFonts w:ascii="Helvetica" w:hAnsi="Helvetica" w:cs="Helvetica"/>
-          <w:kern w:val="0"/>
-        </w:rPr>
-        <w:t>’</w:t>
-      </w:r>
-      <w:r>
-        <w:rPr>
-          <w:rFonts w:ascii="Helvetica" w:hAnsi="Helvetica" w:cs="Helvetica" w:hint="eastAsia"/>
-          <w:kern w:val="0"/>
-        </w:rPr>
-        <w:t>m not quite sure about this. Maybe Derek will give a more clear explanation?</w:t>
-      </w:r>
-    </w:p>
-    <w:p>
-      <w:pPr>
-        <w:widowControl/>
-        <w:autoSpaceDE w:val="0"/>
-        <w:autoSpaceDN w:val="0"/>
-        <w:adjustRightInd w:val="0"/>
-        <w:jc w:val="left"/>
-        <w:rPr>
-          <w:rFonts w:ascii="Helvetica" w:hAnsi="Helvetica" w:cs="Helvetica"/>
-          <w:kern w:val="0"/>
-        </w:rPr>
-      </w:pPr>
-    </w:p>
-    <w:p>
-      <w:pPr>
-        <w:widowControl/>
-        <w:autoSpaceDE w:val="0"/>
-        <w:autoSpaceDN w:val="0"/>
-        <w:adjustRightInd w:val="0"/>
-        <w:jc w:val="left"/>
-        <w:rPr>
-          <w:rFonts w:ascii="Helvetica" w:hAnsi="Helvetica" w:cs="Helvetica"/>
-          <w:kern w:val="0"/>
-        </w:rPr>
-      </w:pPr>
-      <w:r>
-        <w:rPr>
-          <w:rFonts w:ascii="Helvetica" w:hAnsi="Helvetica" w:cs="Helvetica"/>
-          <w:kern w:val="0"/>
-        </w:rPr>
-        <w:t>2. It is not clear to me that your assertion that nothing else creates</w:t>
-      </w:r>
-    </w:p>
-    <w:p>
-      <w:pPr>
-        <w:widowControl/>
-        <w:autoSpaceDE w:val="0"/>
-        <w:autoSpaceDN w:val="0"/>
-        <w:adjustRightInd w:val="0"/>
-        <w:jc w:val="left"/>
-        <w:rPr>
-          <w:rFonts w:ascii="Helvetica" w:hAnsi="Helvetica" w:cs="Helvetica"/>
-          <w:kern w:val="0"/>
-        </w:rPr>
-      </w:pPr>
-      <w:proofErr w:type="gramStart"/>
-      <w:r>
-        <w:rPr>
-          <w:rFonts w:ascii="Helvetica" w:hAnsi="Helvetica" w:cs="Helvetica"/>
-          <w:kern w:val="0"/>
-        </w:rPr>
-        <w:t>the</w:t>
-      </w:r>
-      <w:proofErr w:type="gramEnd"/>
-      <w:r>
-        <w:rPr>
-          <w:rFonts w:ascii="Helvetica" w:hAnsi="Helvetica" w:cs="Helvetica"/>
-          <w:kern w:val="0"/>
-        </w:rPr>
-        <w:t xml:space="preserve"> dipole moment due to neutrino wakes is true. For example, it seems</w:t>
-      </w:r>
-    </w:p>
-    <w:p>
-      <w:pPr>
-        <w:widowControl/>
-        <w:autoSpaceDE w:val="0"/>
-        <w:autoSpaceDN w:val="0"/>
-        <w:adjustRightInd w:val="0"/>
-        <w:jc w:val="left"/>
-        <w:rPr>
-          <w:rFonts w:ascii="Helvetica" w:hAnsi="Helvetica" w:cs="Helvetica"/>
-          <w:kern w:val="0"/>
-        </w:rPr>
-      </w:pPr>
-      <w:proofErr w:type="gramStart"/>
-      <w:r>
-        <w:rPr>
-          <w:rFonts w:ascii="Helvetica" w:hAnsi="Helvetica" w:cs="Helvetica"/>
-          <w:kern w:val="0"/>
-        </w:rPr>
-        <w:t>to</w:t>
-      </w:r>
-      <w:proofErr w:type="gramEnd"/>
-      <w:r>
-        <w:rPr>
-          <w:rFonts w:ascii="Helvetica" w:hAnsi="Helvetica" w:cs="Helvetica"/>
-          <w:kern w:val="0"/>
-        </w:rPr>
-        <w:t xml:space="preserve"> me AGN jets could easily induce a local dipole. As the neutrino</w:t>
-      </w:r>
-    </w:p>
-    <w:p>
-      <w:pPr>
-        <w:widowControl/>
-        <w:autoSpaceDE w:val="0"/>
-        <w:autoSpaceDN w:val="0"/>
-        <w:adjustRightInd w:val="0"/>
-        <w:jc w:val="left"/>
-        <w:rPr>
-          <w:rFonts w:ascii="Helvetica" w:hAnsi="Helvetica" w:cs="Helvetica"/>
-          <w:kern w:val="0"/>
-        </w:rPr>
-      </w:pPr>
-      <w:proofErr w:type="gramStart"/>
-      <w:r>
-        <w:rPr>
-          <w:rFonts w:ascii="Helvetica" w:hAnsi="Helvetica" w:cs="Helvetica"/>
-          <w:kern w:val="0"/>
-        </w:rPr>
-        <w:t>wake</w:t>
-      </w:r>
-      <w:proofErr w:type="gramEnd"/>
-      <w:r>
-        <w:rPr>
-          <w:rFonts w:ascii="Helvetica" w:hAnsi="Helvetica" w:cs="Helvetica"/>
-          <w:kern w:val="0"/>
-        </w:rPr>
-        <w:t xml:space="preserve"> effect is very small, even a small effect of AGN can swamp the</w:t>
-      </w:r>
-    </w:p>
-    <w:p>
-      <w:pPr>
-        <w:widowControl/>
-        <w:autoSpaceDE w:val="0"/>
-        <w:autoSpaceDN w:val="0"/>
-        <w:adjustRightInd w:val="0"/>
-        <w:jc w:val="left"/>
-        <w:rPr>
-          <w:rFonts w:ascii="Helvetica" w:hAnsi="Helvetica" w:cs="Helvetica" w:hint="eastAsia"/>
-          <w:kern w:val="0"/>
-        </w:rPr>
-      </w:pPr>
-      <w:proofErr w:type="gramStart"/>
-      <w:r>
-        <w:rPr>
-          <w:rFonts w:ascii="Helvetica" w:hAnsi="Helvetica" w:cs="Helvetica"/>
-          <w:kern w:val="0"/>
-        </w:rPr>
-        <w:t>neutrino</w:t>
-      </w:r>
-      <w:proofErr w:type="gramEnd"/>
-      <w:r>
-        <w:rPr>
-          <w:rFonts w:ascii="Helvetica" w:hAnsi="Helvetica" w:cs="Helvetica"/>
-          <w:kern w:val="0"/>
-        </w:rPr>
-        <w:t xml:space="preserve"> wake signal.</w:t>
-      </w:r>
-    </w:p>
-    <w:p>
-      <w:pPr>
-        <w:widowControl/>
-        <w:autoSpaceDE w:val="0"/>
-        <w:autoSpaceDN w:val="0"/>
-        <w:adjustRightInd w:val="0"/>
-        <w:jc w:val="left"/>
-        <w:rPr>
-          <w:rFonts w:ascii="Helvetica" w:hAnsi="Helvetica" w:cs="Helvetica" w:hint="eastAsia"/>
-          <w:kern w:val="0"/>
-        </w:rPr>
-      </w:pPr>
-    </w:p>
-    <w:p>
-      <w:pPr>
-        <w:widowControl/>
-        <w:autoSpaceDE w:val="0"/>
-        <w:autoSpaceDN w:val="0"/>
-        <w:adjustRightInd w:val="0"/>
-        <w:jc w:val="left"/>
-        <w:rPr>
-          <w:rFonts w:ascii="Helvetica" w:hAnsi="Helvetica" w:cs="Helvetica" w:hint="eastAsia"/>
-          <w:kern w:val="0"/>
-        </w:rPr>
-      </w:pPr>
-      <w:r>
-        <w:rPr>
-          <w:rFonts w:ascii="Helvetica" w:hAnsi="Helvetica" w:cs="Helvetica" w:hint="eastAsia"/>
-          <w:kern w:val="0"/>
-        </w:rPr>
-        <w:t>Reply: The dipole from AGN will not aligned with the direction of the relative velocity. So the dipole from AGN will increase the noise of the signal, but not produce a fake signal.</w:t>
-      </w:r>
-    </w:p>
-    <w:p>
-      <w:pPr>
-        <w:widowControl/>
-        <w:autoSpaceDE w:val="0"/>
-        <w:autoSpaceDN w:val="0"/>
-        <w:adjustRightInd w:val="0"/>
-        <w:jc w:val="left"/>
-        <w:rPr>
-          <w:rFonts w:ascii="Helvetica" w:hAnsi="Helvetica" w:cs="Helvetica"/>
-          <w:kern w:val="0"/>
-        </w:rPr>
-      </w:pPr>
-    </w:p>
-    <w:p>
-      <w:pPr>
-        <w:widowControl/>
-        <w:autoSpaceDE w:val="0"/>
-        <w:autoSpaceDN w:val="0"/>
-        <w:adjustRightInd w:val="0"/>
-        <w:jc w:val="left"/>
-        <w:rPr>
-          <w:rFonts w:ascii="Helvetica" w:hAnsi="Helvetica" w:cs="Helvetica"/>
-          <w:kern w:val="0"/>
-        </w:rPr>
-      </w:pPr>
-      <w:r>
-        <w:rPr>
-          <w:rFonts w:ascii="Helvetica" w:hAnsi="Helvetica" w:cs="Helvetica"/>
-          <w:kern w:val="0"/>
-        </w:rPr>
-        <w:t>3. In the simple mode-counting arguments employed to estimate</w:t>
-      </w:r>
-    </w:p>
-    <w:p>
-      <w:pPr>
-        <w:widowControl/>
-        <w:autoSpaceDE w:val="0"/>
-        <w:autoSpaceDN w:val="0"/>
-        <w:adjustRightInd w:val="0"/>
-        <w:jc w:val="left"/>
-        <w:rPr>
-          <w:rFonts w:ascii="Helvetica" w:hAnsi="Helvetica" w:cs="Helvetica"/>
-          <w:kern w:val="0"/>
-        </w:rPr>
-      </w:pPr>
-      <w:proofErr w:type="spellStart"/>
-      <w:proofErr w:type="gramStart"/>
-      <w:r>
-        <w:rPr>
-          <w:rFonts w:ascii="Helvetica" w:hAnsi="Helvetica" w:cs="Helvetica"/>
-          <w:kern w:val="0"/>
-        </w:rPr>
-        <w:t>observability</w:t>
-      </w:r>
-      <w:proofErr w:type="spellEnd"/>
-      <w:proofErr w:type="gramEnd"/>
-      <w:r>
-        <w:rPr>
-          <w:rFonts w:ascii="Helvetica" w:hAnsi="Helvetica" w:cs="Helvetica"/>
-          <w:kern w:val="0"/>
-        </w:rPr>
-        <w:t>, particularly for the 21 cm experiment, the error on</w:t>
-      </w:r>
-    </w:p>
-    <w:p>
-      <w:pPr>
-        <w:widowControl/>
-        <w:autoSpaceDE w:val="0"/>
-        <w:autoSpaceDN w:val="0"/>
-        <w:adjustRightInd w:val="0"/>
-        <w:jc w:val="left"/>
-        <w:rPr>
-          <w:rFonts w:ascii="Helvetica" w:hAnsi="Helvetica" w:cs="Helvetica"/>
-          <w:kern w:val="0"/>
-        </w:rPr>
-      </w:pPr>
-      <w:proofErr w:type="gramStart"/>
-      <w:r>
-        <w:rPr>
-          <w:rFonts w:ascii="Helvetica" w:hAnsi="Helvetica" w:cs="Helvetica"/>
-          <w:kern w:val="0"/>
-        </w:rPr>
-        <w:t>kappa</w:t>
-      </w:r>
-      <w:proofErr w:type="gramEnd"/>
-      <w:r>
-        <w:rPr>
-          <w:rFonts w:ascii="Helvetica" w:hAnsi="Helvetica" w:cs="Helvetica"/>
-          <w:kern w:val="0"/>
-        </w:rPr>
-        <w:t xml:space="preserve"> is dominated by the large number of small-scale modes. However,</w:t>
-      </w:r>
-    </w:p>
-    <w:p>
-      <w:pPr>
-        <w:widowControl/>
-        <w:autoSpaceDE w:val="0"/>
-        <w:autoSpaceDN w:val="0"/>
-        <w:adjustRightInd w:val="0"/>
-        <w:jc w:val="left"/>
-        <w:rPr>
-          <w:rFonts w:ascii="Helvetica" w:hAnsi="Helvetica" w:cs="Helvetica"/>
-          <w:kern w:val="0"/>
-        </w:rPr>
-      </w:pPr>
-      <w:proofErr w:type="gramStart"/>
-      <w:r>
-        <w:rPr>
-          <w:rFonts w:ascii="Helvetica" w:hAnsi="Helvetica" w:cs="Helvetica"/>
-          <w:kern w:val="0"/>
-        </w:rPr>
-        <w:t>the</w:t>
-      </w:r>
-      <w:proofErr w:type="gramEnd"/>
-      <w:r>
-        <w:rPr>
-          <w:rFonts w:ascii="Helvetica" w:hAnsi="Helvetica" w:cs="Helvetica"/>
-          <w:kern w:val="0"/>
-        </w:rPr>
-        <w:t xml:space="preserve"> neutrino wake effect occurs only on large scales, and goes to zero</w:t>
-      </w:r>
-    </w:p>
-    <w:p>
-      <w:pPr>
-        <w:widowControl/>
-        <w:autoSpaceDE w:val="0"/>
-        <w:autoSpaceDN w:val="0"/>
-        <w:adjustRightInd w:val="0"/>
-        <w:jc w:val="left"/>
-        <w:rPr>
-          <w:rFonts w:ascii="Helvetica" w:hAnsi="Helvetica" w:cs="Helvetica"/>
-          <w:kern w:val="0"/>
-        </w:rPr>
-      </w:pPr>
-      <w:proofErr w:type="gramStart"/>
-      <w:r>
-        <w:rPr>
-          <w:rFonts w:ascii="Helvetica" w:hAnsi="Helvetica" w:cs="Helvetica"/>
-          <w:kern w:val="0"/>
-        </w:rPr>
-        <w:t>for</w:t>
-      </w:r>
-      <w:proofErr w:type="gramEnd"/>
-      <w:r>
-        <w:rPr>
-          <w:rFonts w:ascii="Helvetica" w:hAnsi="Helvetica" w:cs="Helvetica"/>
-          <w:kern w:val="0"/>
-        </w:rPr>
-        <w:t xml:space="preserve"> k &gt; 1, so only these modes should be counted when estimating</w:t>
-      </w:r>
-    </w:p>
-    <w:p>
-      <w:pPr>
-        <w:widowControl/>
-        <w:autoSpaceDE w:val="0"/>
-        <w:autoSpaceDN w:val="0"/>
-        <w:adjustRightInd w:val="0"/>
-        <w:jc w:val="left"/>
-        <w:rPr>
-          <w:rFonts w:ascii="Helvetica" w:hAnsi="Helvetica" w:cs="Helvetica"/>
-          <w:kern w:val="0"/>
-        </w:rPr>
-      </w:pPr>
-      <w:proofErr w:type="gramStart"/>
-      <w:r>
-        <w:rPr>
-          <w:rFonts w:ascii="Helvetica" w:hAnsi="Helvetica" w:cs="Helvetica"/>
-          <w:kern w:val="0"/>
-        </w:rPr>
-        <w:t>errors</w:t>
-      </w:r>
-      <w:proofErr w:type="gramEnd"/>
-      <w:r>
-        <w:rPr>
-          <w:rFonts w:ascii="Helvetica" w:hAnsi="Helvetica" w:cs="Helvetica"/>
-          <w:kern w:val="0"/>
-        </w:rPr>
-        <w:t>. This would greatly diminish the power of the 21 cm experiment</w:t>
-      </w:r>
-    </w:p>
-    <w:p>
-      <w:pPr>
-        <w:widowControl/>
-        <w:autoSpaceDE w:val="0"/>
-        <w:autoSpaceDN w:val="0"/>
-        <w:adjustRightInd w:val="0"/>
-        <w:jc w:val="left"/>
-        <w:rPr>
-          <w:rFonts w:ascii="Helvetica" w:hAnsi="Helvetica" w:cs="Helvetica" w:hint="eastAsia"/>
-          <w:kern w:val="0"/>
-        </w:rPr>
-      </w:pPr>
-      <w:proofErr w:type="gramStart"/>
-      <w:r>
-        <w:rPr>
-          <w:rFonts w:ascii="Helvetica" w:hAnsi="Helvetica" w:cs="Helvetica"/>
-          <w:kern w:val="0"/>
-        </w:rPr>
-        <w:t>at</w:t>
-      </w:r>
-      <w:proofErr w:type="gramEnd"/>
-      <w:r>
-        <w:rPr>
-          <w:rFonts w:ascii="Helvetica" w:hAnsi="Helvetica" w:cs="Helvetica"/>
-          <w:kern w:val="0"/>
-        </w:rPr>
-        <w:t xml:space="preserve"> least.</w:t>
-      </w:r>
-    </w:p>
-    <w:p>
-      <w:pPr>
-        <w:widowControl/>
-        <w:autoSpaceDE w:val="0"/>
-        <w:autoSpaceDN w:val="0"/>
-        <w:adjustRightInd w:val="0"/>
-        <w:jc w:val="left"/>
-        <w:rPr>
-          <w:rFonts w:ascii="Helvetica" w:hAnsi="Helvetica" w:cs="Helvetica" w:hint="eastAsia"/>
-          <w:kern w:val="0"/>
-        </w:rPr>
-      </w:pPr>
-    </w:p>
-    <w:p>
-      <w:pPr>
-        <w:widowControl/>
-        <w:autoSpaceDE w:val="0"/>
-        <w:autoSpaceDN w:val="0"/>
-        <w:adjustRightInd w:val="0"/>
-        <w:jc w:val="left"/>
-        <w:rPr>
-          <w:rFonts w:ascii="Helvetica" w:hAnsi="Helvetica" w:cs="Helvetica" w:hint="eastAsia"/>
-          <w:kern w:val="0"/>
-        </w:rPr>
-      </w:pPr>
-      <w:r>
-        <w:rPr>
-          <w:rFonts w:ascii="Helvetica" w:hAnsi="Helvetica" w:cs="Helvetica" w:hint="eastAsia"/>
-          <w:kern w:val="0"/>
-        </w:rPr>
-        <w:t>Reply: We use 21cm observations as sources instead of lenses. The relative motion at low redshift produces dipoles around halos, which we try to measure with distortions of high redshift sources by these dipole mass distributions.</w:t>
-      </w:r>
-    </w:p>
-    <w:p>
-      <w:pPr>
-        <w:widowControl/>
-        <w:autoSpaceDE w:val="0"/>
-        <w:autoSpaceDN w:val="0"/>
-        <w:adjustRightInd w:val="0"/>
-        <w:jc w:val="left"/>
-        <w:rPr>
-          <w:rFonts w:ascii="Helvetica" w:hAnsi="Helvetica" w:cs="Helvetica"/>
-          <w:kern w:val="0"/>
-        </w:rPr>
-      </w:pPr>
-    </w:p>
-    <w:p>
-      <w:pPr>
-        <w:widowControl/>
-        <w:autoSpaceDE w:val="0"/>
-        <w:autoSpaceDN w:val="0"/>
-        <w:adjustRightInd w:val="0"/>
-        <w:jc w:val="left"/>
-        <w:rPr>
-          <w:rFonts w:ascii="Helvetica" w:hAnsi="Helvetica" w:cs="Helvetica"/>
-          <w:kern w:val="0"/>
-        </w:rPr>
-      </w:pPr>
-      <w:r>
-        <w:rPr>
-          <w:rFonts w:ascii="Helvetica" w:hAnsi="Helvetica" w:cs="Helvetica"/>
-          <w:kern w:val="0"/>
-        </w:rPr>
-        <w:t>4. The 21 cm experiment as described in the given reference is</w:t>
-      </w:r>
-    </w:p>
-    <w:p>
-      <w:pPr>
-        <w:widowControl/>
-        <w:autoSpaceDE w:val="0"/>
-        <w:autoSpaceDN w:val="0"/>
-        <w:adjustRightInd w:val="0"/>
-        <w:jc w:val="left"/>
-        <w:rPr>
-          <w:rFonts w:ascii="Helvetica" w:hAnsi="Helvetica" w:cs="Helvetica"/>
-          <w:kern w:val="0"/>
-        </w:rPr>
-      </w:pPr>
-      <w:proofErr w:type="gramStart"/>
-      <w:r>
-        <w:rPr>
-          <w:rFonts w:ascii="Helvetica" w:hAnsi="Helvetica" w:cs="Helvetica"/>
-          <w:kern w:val="0"/>
-        </w:rPr>
-        <w:t>futuristic</w:t>
-      </w:r>
-      <w:proofErr w:type="gramEnd"/>
-      <w:r>
-        <w:rPr>
-          <w:rFonts w:ascii="Helvetica" w:hAnsi="Helvetica" w:cs="Helvetica"/>
-          <w:kern w:val="0"/>
-        </w:rPr>
-        <w:t xml:space="preserve"> to the point of total infeasibility. It is also only</w:t>
-      </w:r>
-    </w:p>
-    <w:p>
-      <w:pPr>
-        <w:widowControl/>
-        <w:autoSpaceDE w:val="0"/>
-        <w:autoSpaceDN w:val="0"/>
-        <w:adjustRightInd w:val="0"/>
-        <w:jc w:val="left"/>
-        <w:rPr>
-          <w:rFonts w:ascii="Helvetica" w:hAnsi="Helvetica" w:cs="Helvetica"/>
-          <w:kern w:val="0"/>
-        </w:rPr>
-      </w:pPr>
-      <w:proofErr w:type="gramStart"/>
-      <w:r>
-        <w:rPr>
-          <w:rFonts w:ascii="Helvetica" w:hAnsi="Helvetica" w:cs="Helvetica"/>
-          <w:kern w:val="0"/>
-        </w:rPr>
-        <w:t>vaguely</w:t>
-      </w:r>
-      <w:proofErr w:type="gramEnd"/>
-      <w:r>
-        <w:rPr>
-          <w:rFonts w:ascii="Helvetica" w:hAnsi="Helvetica" w:cs="Helvetica"/>
-          <w:kern w:val="0"/>
-        </w:rPr>
-        <w:t xml:space="preserve"> sketched, and I do not feel you have done enough work to</w:t>
-      </w:r>
-    </w:p>
-    <w:p>
-      <w:pPr>
-        <w:widowControl/>
-        <w:autoSpaceDE w:val="0"/>
-        <w:autoSpaceDN w:val="0"/>
-        <w:adjustRightInd w:val="0"/>
-        <w:jc w:val="left"/>
-        <w:rPr>
-          <w:rFonts w:ascii="Helvetica" w:hAnsi="Helvetica" w:cs="Helvetica"/>
-          <w:kern w:val="0"/>
-        </w:rPr>
-      </w:pPr>
-      <w:proofErr w:type="gramStart"/>
-      <w:r>
-        <w:rPr>
-          <w:rFonts w:ascii="Helvetica" w:hAnsi="Helvetica" w:cs="Helvetica"/>
-          <w:kern w:val="0"/>
-        </w:rPr>
-        <w:t>demonstrate</w:t>
-      </w:r>
-      <w:proofErr w:type="gramEnd"/>
-      <w:r>
-        <w:rPr>
-          <w:rFonts w:ascii="Helvetica" w:hAnsi="Helvetica" w:cs="Helvetica"/>
-          <w:kern w:val="0"/>
-        </w:rPr>
-        <w:t xml:space="preserve"> its potential to measure neutrino wakes. For example, the</w:t>
-      </w:r>
-    </w:p>
-    <w:p>
-      <w:pPr>
-        <w:widowControl/>
-        <w:autoSpaceDE w:val="0"/>
-        <w:autoSpaceDN w:val="0"/>
-        <w:adjustRightInd w:val="0"/>
-        <w:jc w:val="left"/>
-        <w:rPr>
-          <w:rFonts w:ascii="Helvetica" w:hAnsi="Helvetica" w:cs="Helvetica"/>
-          <w:kern w:val="0"/>
-        </w:rPr>
-      </w:pPr>
-      <w:proofErr w:type="gramStart"/>
-      <w:r>
-        <w:rPr>
-          <w:rFonts w:ascii="Helvetica" w:hAnsi="Helvetica" w:cs="Helvetica"/>
-          <w:kern w:val="0"/>
-        </w:rPr>
-        <w:t>calculation</w:t>
-      </w:r>
-      <w:proofErr w:type="gramEnd"/>
-      <w:r>
-        <w:rPr>
-          <w:rFonts w:ascii="Helvetica" w:hAnsi="Helvetica" w:cs="Helvetica"/>
-          <w:kern w:val="0"/>
-        </w:rPr>
-        <w:t xml:space="preserve"> done in the paper is for large halos at z=0.3. If you wish</w:t>
-      </w:r>
-    </w:p>
-    <w:p>
-      <w:pPr>
-        <w:widowControl/>
-        <w:autoSpaceDE w:val="0"/>
-        <w:autoSpaceDN w:val="0"/>
-        <w:adjustRightInd w:val="0"/>
-        <w:jc w:val="left"/>
-        <w:rPr>
-          <w:rFonts w:ascii="Helvetica" w:hAnsi="Helvetica" w:cs="Helvetica"/>
-          <w:kern w:val="0"/>
-        </w:rPr>
-      </w:pPr>
-      <w:proofErr w:type="gramStart"/>
-      <w:r>
-        <w:rPr>
-          <w:rFonts w:ascii="Helvetica" w:hAnsi="Helvetica" w:cs="Helvetica"/>
-          <w:kern w:val="0"/>
-        </w:rPr>
-        <w:t>to</w:t>
-      </w:r>
-      <w:proofErr w:type="gramEnd"/>
-      <w:r>
-        <w:rPr>
-          <w:rFonts w:ascii="Helvetica" w:hAnsi="Helvetica" w:cs="Helvetica"/>
-          <w:kern w:val="0"/>
-        </w:rPr>
-        <w:t xml:space="preserve"> include 21 cm constraints, you should perform a calculation of the</w:t>
-      </w:r>
-    </w:p>
-    <w:p>
-      <w:pPr>
-        <w:widowControl/>
-        <w:autoSpaceDE w:val="0"/>
-        <w:autoSpaceDN w:val="0"/>
-        <w:adjustRightInd w:val="0"/>
-        <w:jc w:val="left"/>
-        <w:rPr>
-          <w:rFonts w:ascii="Helvetica" w:hAnsi="Helvetica" w:cs="Helvetica"/>
-          <w:kern w:val="0"/>
-        </w:rPr>
-      </w:pPr>
-      <w:proofErr w:type="gramStart"/>
-      <w:r>
-        <w:rPr>
-          <w:rFonts w:ascii="Helvetica" w:hAnsi="Helvetica" w:cs="Helvetica"/>
-          <w:kern w:val="0"/>
-        </w:rPr>
-        <w:t>neutrino</w:t>
-      </w:r>
-      <w:proofErr w:type="gramEnd"/>
-      <w:r>
-        <w:rPr>
-          <w:rFonts w:ascii="Helvetica" w:hAnsi="Helvetica" w:cs="Helvetica"/>
-          <w:kern w:val="0"/>
-        </w:rPr>
-        <w:t xml:space="preserve"> wake effect for the smaller and higher redshift halos which</w:t>
-      </w:r>
-    </w:p>
-    <w:p>
-      <w:pPr>
-        <w:widowControl/>
-        <w:autoSpaceDE w:val="0"/>
-        <w:autoSpaceDN w:val="0"/>
-        <w:adjustRightInd w:val="0"/>
-        <w:jc w:val="left"/>
-        <w:rPr>
-          <w:rFonts w:ascii="Helvetica" w:hAnsi="Helvetica" w:cs="Helvetica" w:hint="eastAsia"/>
-          <w:kern w:val="0"/>
-        </w:rPr>
-      </w:pPr>
-      <w:proofErr w:type="gramStart"/>
-      <w:r>
-        <w:rPr>
-          <w:rFonts w:ascii="Helvetica" w:hAnsi="Helvetica" w:cs="Helvetica"/>
-          <w:kern w:val="0"/>
-        </w:rPr>
-        <w:t>are</w:t>
-      </w:r>
-      <w:proofErr w:type="gramEnd"/>
-      <w:r>
-        <w:rPr>
-          <w:rFonts w:ascii="Helvetica" w:hAnsi="Helvetica" w:cs="Helvetica"/>
-          <w:kern w:val="0"/>
-        </w:rPr>
-        <w:t xml:space="preserve"> measured by a dark ages 21 cm experiment.</w:t>
-      </w:r>
-    </w:p>
-    <w:p>
-      <w:pPr>
-        <w:widowControl/>
-        <w:autoSpaceDE w:val="0"/>
-        <w:autoSpaceDN w:val="0"/>
-        <w:adjustRightInd w:val="0"/>
-        <w:jc w:val="left"/>
-        <w:rPr>
-          <w:rFonts w:ascii="Helvetica" w:hAnsi="Helvetica" w:cs="Helvetica" w:hint="eastAsia"/>
-          <w:kern w:val="0"/>
-        </w:rPr>
-      </w:pPr>
-    </w:p>
-    <w:p>
-      <w:pPr>
-        <w:widowControl/>
-        <w:autoSpaceDE w:val="0"/>
-        <w:autoSpaceDN w:val="0"/>
-        <w:adjustRightInd w:val="0"/>
-        <w:jc w:val="left"/>
-        <w:rPr>
-          <w:rFonts w:ascii="Helvetica" w:hAnsi="Helvetica" w:cs="Helvetica" w:hint="eastAsia"/>
-          <w:kern w:val="0"/>
-        </w:rPr>
-      </w:pPr>
-      <w:r>
-        <w:rPr>
-          <w:rFonts w:ascii="Helvetica" w:hAnsi="Helvetica" w:cs="Helvetica" w:hint="eastAsia"/>
-          <w:kern w:val="0"/>
-        </w:rPr>
-        <w:t xml:space="preserve">Reply: With higher redshift sources, more lenses at low redshift will contribute to the signal. While </w:t>
-      </w:r>
-      <w:proofErr w:type="gramStart"/>
-      <w:r>
-        <w:rPr>
-          <w:rFonts w:ascii="Helvetica" w:hAnsi="Helvetica" w:cs="Helvetica" w:hint="eastAsia"/>
-          <w:kern w:val="0"/>
-        </w:rPr>
-        <w:t>contributions from high redshift is</w:t>
-      </w:r>
-      <w:proofErr w:type="gramEnd"/>
-      <w:r>
-        <w:rPr>
-          <w:rFonts w:ascii="Helvetica" w:hAnsi="Helvetica" w:cs="Helvetica" w:hint="eastAsia"/>
-          <w:kern w:val="0"/>
-        </w:rPr>
-        <w:t xml:space="preserve"> smaller and down weighted by the lensing kernel, the total signal will still a little stronger than the current estimate. This will not change the main conclusion of this paper.</w:t>
-      </w:r>
-    </w:p>
-    <w:p>
-      <w:pPr>
-        <w:widowControl/>
-        <w:autoSpaceDE w:val="0"/>
-        <w:autoSpaceDN w:val="0"/>
-        <w:adjustRightInd w:val="0"/>
-        <w:jc w:val="left"/>
-        <w:rPr>
-          <w:rFonts w:ascii="Helvetica" w:hAnsi="Helvetica" w:cs="Helvetica"/>
-          <w:kern w:val="0"/>
-        </w:rPr>
-      </w:pPr>
-    </w:p>
-    <w:p>
-      <w:pPr>
-        <w:widowControl/>
-        <w:autoSpaceDE w:val="0"/>
-        <w:autoSpaceDN w:val="0"/>
-        <w:adjustRightInd w:val="0"/>
-        <w:jc w:val="left"/>
-        <w:rPr>
-          <w:rFonts w:ascii="Helvetica" w:hAnsi="Helvetica" w:cs="Helvetica"/>
-          <w:kern w:val="0"/>
-        </w:rPr>
-      </w:pPr>
-      <w:r>
-        <w:rPr>
-          <w:rFonts w:ascii="Helvetica" w:hAnsi="Helvetica" w:cs="Helvetica"/>
-          <w:kern w:val="0"/>
-        </w:rPr>
-        <w:t>5. Finally, as a small point, rather than using non-standard terms</w:t>
-      </w:r>
-    </w:p>
-    <w:p>
-      <w:pPr>
-        <w:widowControl/>
-        <w:autoSpaceDE w:val="0"/>
-        <w:autoSpaceDN w:val="0"/>
-        <w:adjustRightInd w:val="0"/>
-        <w:jc w:val="left"/>
-        <w:rPr>
-          <w:rFonts w:ascii="Helvetica" w:hAnsi="Helvetica" w:cs="Helvetica"/>
-          <w:kern w:val="0"/>
-        </w:rPr>
-      </w:pPr>
-      <w:proofErr w:type="gramStart"/>
-      <w:r>
-        <w:rPr>
-          <w:rFonts w:ascii="Helvetica" w:hAnsi="Helvetica" w:cs="Helvetica"/>
-          <w:kern w:val="0"/>
-        </w:rPr>
-        <w:t>such</w:t>
-      </w:r>
-      <w:proofErr w:type="gramEnd"/>
-      <w:r>
-        <w:rPr>
-          <w:rFonts w:ascii="Helvetica" w:hAnsi="Helvetica" w:cs="Helvetica"/>
-          <w:kern w:val="0"/>
-        </w:rPr>
-        <w:t xml:space="preserve"> as ‘quasi-degenerate’ in the abstract, it would be better to</w:t>
-      </w:r>
-    </w:p>
-    <w:p>
-      <w:pPr>
-        <w:widowControl/>
-        <w:autoSpaceDE w:val="0"/>
-        <w:autoSpaceDN w:val="0"/>
-        <w:adjustRightInd w:val="0"/>
-        <w:jc w:val="left"/>
-        <w:rPr>
-          <w:rFonts w:ascii="Helvetica" w:hAnsi="Helvetica" w:cs="Helvetica"/>
-          <w:kern w:val="0"/>
-        </w:rPr>
-      </w:pPr>
-      <w:proofErr w:type="gramStart"/>
-      <w:r>
-        <w:rPr>
-          <w:rFonts w:ascii="Helvetica" w:hAnsi="Helvetica" w:cs="Helvetica"/>
-          <w:kern w:val="0"/>
-        </w:rPr>
-        <w:t>frame</w:t>
-      </w:r>
-      <w:proofErr w:type="gramEnd"/>
-      <w:r>
-        <w:rPr>
-          <w:rFonts w:ascii="Helvetica" w:hAnsi="Helvetica" w:cs="Helvetica"/>
-          <w:kern w:val="0"/>
-        </w:rPr>
-        <w:t xml:space="preserve"> the paper as quantitative potential constraints on physical</w:t>
-      </w:r>
-    </w:p>
-    <w:p>
-      <w:pPr>
-        <w:widowControl/>
-        <w:autoSpaceDE w:val="0"/>
-        <w:autoSpaceDN w:val="0"/>
-        <w:adjustRightInd w:val="0"/>
-        <w:jc w:val="left"/>
-        <w:rPr>
-          <w:rFonts w:ascii="Helvetica" w:hAnsi="Helvetica" w:cs="Helvetica" w:hint="eastAsia"/>
-          <w:kern w:val="0"/>
-        </w:rPr>
-      </w:pPr>
-      <w:proofErr w:type="gramStart"/>
-      <w:r>
-        <w:rPr>
-          <w:rFonts w:ascii="Helvetica" w:hAnsi="Helvetica" w:cs="Helvetica"/>
-          <w:kern w:val="0"/>
-        </w:rPr>
-        <w:t>variables</w:t>
-      </w:r>
-      <w:proofErr w:type="gramEnd"/>
-      <w:r>
-        <w:rPr>
-          <w:rFonts w:ascii="Helvetica" w:hAnsi="Helvetica" w:cs="Helvetica"/>
-          <w:kern w:val="0"/>
-        </w:rPr>
-        <w:t>, like the neutrino mass, or the mass splitting.</w:t>
-      </w:r>
-    </w:p>
-    <w:p>
-      <w:pPr>
-        <w:widowControl/>
-        <w:autoSpaceDE w:val="0"/>
-        <w:autoSpaceDN w:val="0"/>
-        <w:adjustRightInd w:val="0"/>
-        <w:jc w:val="left"/>
-        <w:rPr>
-          <w:rFonts w:ascii="Helvetica" w:hAnsi="Helvetica" w:cs="Helvetica" w:hint="eastAsia"/>
-          <w:kern w:val="0"/>
-        </w:rPr>
-      </w:pPr>
-    </w:p>
-    <w:p>
-      <w:pPr>
-        <w:widowControl/>
-        <w:autoSpaceDE w:val="0"/>
-        <w:autoSpaceDN w:val="0"/>
-        <w:adjustRightInd w:val="0"/>
-        <w:jc w:val="left"/>
-        <w:rPr>
-          <w:rFonts w:ascii="Helvetica" w:hAnsi="Helvetica" w:cs="Helvetica" w:hint="eastAsia"/>
-          <w:kern w:val="0"/>
-        </w:rPr>
-      </w:pPr>
-      <w:r>
-        <w:rPr>
-          <w:rFonts w:ascii="Helvetica" w:hAnsi="Helvetica" w:cs="Helvetica" w:hint="eastAsia"/>
-          <w:kern w:val="0"/>
-        </w:rPr>
-        <w:t xml:space="preserve">Reply: </w:t>
+        <w:t xml:space="preserve">However, the lensing weight changes and the scale over which the lensing weight is large than its half maximum value becomes larger. </w:t>
       </w:r>
       <w:bookmarkStart w:id="0" w:name="_GoBack"/>
       <w:bookmarkEnd w:id="0"/>
-    </w:p>
-    <w:p>
-      <w:pPr>
-        <w:widowControl/>
-        <w:autoSpaceDE w:val="0"/>
-        <w:autoSpaceDN w:val="0"/>
-        <w:adjustRightInd w:val="0"/>
-        <w:jc w:val="left"/>
-        <w:rPr>
-          <w:rFonts w:ascii="Helvetica" w:hAnsi="Helvetica" w:cs="Helvetica"/>
-          <w:kern w:val="0"/>
-        </w:rPr>
-      </w:pPr>
+      <w:proofErr w:type="gramStart"/>
+      <w:r>
+        <w:rPr>
+          <w:rFonts w:ascii="Helvetica" w:hAnsi="Helvetica" w:cs="Helvetica" w:hint="eastAsia"/>
+          <w:kern w:val="0"/>
+        </w:rPr>
+        <w:t>We</w:t>
+      </w:r>
+      <w:proofErr w:type="gramEnd"/>
+      <w:r>
+        <w:rPr>
+          <w:rFonts w:ascii="Helvetica" w:hAnsi="Helvetica" w:cs="Helvetica" w:hint="eastAsia"/>
+          <w:kern w:val="0"/>
+        </w:rPr>
+        <w:t xml:space="preserve"> </w:t>
+      </w:r>
+      <w:proofErr w:type="spellStart"/>
+      <w:r>
+        <w:rPr>
+          <w:rFonts w:ascii="Helvetica" w:hAnsi="Helvetica" w:cs="Helvetica" w:hint="eastAsia"/>
+          <w:kern w:val="0"/>
+        </w:rPr>
+        <w:t>replot</w:t>
+      </w:r>
+      <w:proofErr w:type="spellEnd"/>
+      <w:r>
+        <w:rPr>
+          <w:rFonts w:ascii="Helvetica" w:hAnsi="Helvetica" w:cs="Helvetica" w:hint="eastAsia"/>
+          <w:kern w:val="0"/>
+        </w:rPr>
+        <w:t xml:space="preserve"> fig.3 and fig.4 according to this, and change the lensing weight to the one with the galaxy distribution.</w:t>
+      </w:r>
+    </w:p>
+    <w:p>
+      <w:pPr>
+        <w:widowControl/>
+        <w:autoSpaceDE w:val="0"/>
+        <w:autoSpaceDN w:val="0"/>
+        <w:adjustRightInd w:val="0"/>
+        <w:jc w:val="left"/>
+        <w:rPr>
+          <w:rFonts w:ascii="Helvetica" w:hAnsi="Helvetica" w:cs="Helvetica"/>
+          <w:kern w:val="0"/>
+        </w:rPr>
+      </w:pPr>
+    </w:p>
+    <w:p>
+      <w:pPr>
+        <w:widowControl/>
+        <w:autoSpaceDE w:val="0"/>
+        <w:autoSpaceDN w:val="0"/>
+        <w:adjustRightInd w:val="0"/>
+        <w:jc w:val="left"/>
+        <w:rPr>
+          <w:rFonts w:ascii="Helvetica" w:hAnsi="Helvetica" w:cs="Helvetica"/>
+          <w:kern w:val="0"/>
+        </w:rPr>
+      </w:pPr>
+    </w:p>
+    <w:p>
+      <w:pPr>
+        <w:widowControl/>
+        <w:autoSpaceDE w:val="0"/>
+        <w:autoSpaceDN w:val="0"/>
+        <w:adjustRightInd w:val="0"/>
+        <w:jc w:val="left"/>
+        <w:rPr>
+          <w:rFonts w:ascii="Helvetica" w:hAnsi="Helvetica" w:cs="Helvetica"/>
+          <w:kern w:val="0"/>
+        </w:rPr>
+      </w:pPr>
+      <w:r>
+        <w:rPr>
+          <w:rFonts w:ascii="Helvetica" w:hAnsi="Helvetica" w:cs="Helvetica"/>
+          <w:kern w:val="0"/>
+        </w:rPr>
+        <w:t>Given the provided checks, and the quite original idea, I suggest</w:t>
+      </w:r>
+    </w:p>
+    <w:p>
+      <w:pPr>
+        <w:widowControl/>
+        <w:autoSpaceDE w:val="0"/>
+        <w:autoSpaceDN w:val="0"/>
+        <w:adjustRightInd w:val="0"/>
+        <w:jc w:val="left"/>
+        <w:rPr>
+          <w:rFonts w:ascii="Helvetica" w:hAnsi="Helvetica" w:cs="Helvetica"/>
+          <w:kern w:val="0"/>
+        </w:rPr>
+      </w:pPr>
+      <w:proofErr w:type="gramStart"/>
+      <w:r>
+        <w:rPr>
+          <w:rFonts w:ascii="Helvetica" w:hAnsi="Helvetica" w:cs="Helvetica"/>
+          <w:kern w:val="0"/>
+        </w:rPr>
+        <w:t>publication</w:t>
+      </w:r>
+      <w:proofErr w:type="gramEnd"/>
+      <w:r>
+        <w:rPr>
+          <w:rFonts w:ascii="Helvetica" w:hAnsi="Helvetica" w:cs="Helvetica"/>
+          <w:kern w:val="0"/>
+        </w:rPr>
+        <w:t xml:space="preserve"> in PRL, once the authors have made the small additions</w:t>
+      </w:r>
+    </w:p>
+    <w:p>
+      <w:pPr>
+        <w:widowControl/>
+        <w:autoSpaceDE w:val="0"/>
+        <w:autoSpaceDN w:val="0"/>
+        <w:adjustRightInd w:val="0"/>
+        <w:jc w:val="left"/>
+        <w:rPr>
+          <w:rFonts w:ascii="Helvetica" w:hAnsi="Helvetica" w:cs="Helvetica"/>
+          <w:kern w:val="0"/>
+        </w:rPr>
+      </w:pPr>
+      <w:proofErr w:type="gramStart"/>
+      <w:r>
+        <w:rPr>
+          <w:rFonts w:ascii="Helvetica" w:hAnsi="Helvetica" w:cs="Helvetica"/>
+          <w:kern w:val="0"/>
+        </w:rPr>
+        <w:t>mentioned</w:t>
+      </w:r>
+      <w:proofErr w:type="gramEnd"/>
+      <w:r>
+        <w:rPr>
+          <w:rFonts w:ascii="Helvetica" w:hAnsi="Helvetica" w:cs="Helvetica"/>
+          <w:kern w:val="0"/>
+        </w:rPr>
+        <w:t xml:space="preserve"> above.</w:t>
+      </w:r>
+    </w:p>
+    <w:p>
+      <w:pPr>
+        <w:widowControl/>
+        <w:autoSpaceDE w:val="0"/>
+        <w:autoSpaceDN w:val="0"/>
+        <w:adjustRightInd w:val="0"/>
+        <w:jc w:val="left"/>
+        <w:rPr>
+          <w:rFonts w:ascii="Helvetica" w:hAnsi="Helvetica" w:cs="Helvetica"/>
+          <w:kern w:val="0"/>
+        </w:rPr>
+      </w:pPr>
+    </w:p>
+    <w:p>
+      <w:pPr>
+        <w:widowControl/>
+        <w:autoSpaceDE w:val="0"/>
+        <w:autoSpaceDN w:val="0"/>
+        <w:adjustRightInd w:val="0"/>
+        <w:jc w:val="left"/>
+        <w:rPr>
+          <w:rFonts w:ascii="Helvetica" w:hAnsi="Helvetica" w:cs="Helvetica"/>
+          <w:kern w:val="0"/>
+        </w:rPr>
+      </w:pPr>
+      <w:r>
+        <w:rPr>
+          <w:rFonts w:ascii="Helvetica" w:hAnsi="Helvetica" w:cs="Helvetica"/>
+          <w:kern w:val="0"/>
+        </w:rPr>
+        <w:t>----------------------------------------------------------------------</w:t>
+      </w:r>
+    </w:p>
+    <w:p>
+      <w:pPr>
+        <w:widowControl/>
+        <w:autoSpaceDE w:val="0"/>
+        <w:autoSpaceDN w:val="0"/>
+        <w:adjustRightInd w:val="0"/>
+        <w:jc w:val="left"/>
+        <w:rPr>
+          <w:rFonts w:ascii="Helvetica" w:hAnsi="Helvetica" w:cs="Helvetica"/>
+          <w:kern w:val="0"/>
+        </w:rPr>
+      </w:pPr>
+      <w:r>
+        <w:rPr>
+          <w:rFonts w:ascii="Helvetica" w:hAnsi="Helvetica" w:cs="Helvetica"/>
+          <w:kern w:val="0"/>
+        </w:rPr>
+        <w:t>Report of Referee B -- LZ13895/Zhu</w:t>
+      </w:r>
+    </w:p>
+    <w:p>
+      <w:pPr>
+        <w:widowControl/>
+        <w:autoSpaceDE w:val="0"/>
+        <w:autoSpaceDN w:val="0"/>
+        <w:adjustRightInd w:val="0"/>
+        <w:jc w:val="left"/>
+        <w:rPr>
+          <w:rFonts w:ascii="Helvetica" w:hAnsi="Helvetica" w:cs="Helvetica"/>
+          <w:kern w:val="0"/>
+        </w:rPr>
+      </w:pPr>
+      <w:r>
+        <w:rPr>
+          <w:rFonts w:ascii="Helvetica" w:hAnsi="Helvetica" w:cs="Helvetica"/>
+          <w:kern w:val="0"/>
+        </w:rPr>
+        <w:t>----------------------------------------------------------------------</w:t>
+      </w:r>
+    </w:p>
+    <w:p>
+      <w:pPr>
+        <w:widowControl/>
+        <w:autoSpaceDE w:val="0"/>
+        <w:autoSpaceDN w:val="0"/>
+        <w:adjustRightInd w:val="0"/>
+        <w:jc w:val="left"/>
+        <w:rPr>
+          <w:rFonts w:ascii="Helvetica" w:hAnsi="Helvetica" w:cs="Helvetica"/>
+          <w:kern w:val="0"/>
+        </w:rPr>
+      </w:pPr>
+    </w:p>
+    <w:p>
+      <w:pPr>
+        <w:widowControl/>
+        <w:autoSpaceDE w:val="0"/>
+        <w:autoSpaceDN w:val="0"/>
+        <w:adjustRightInd w:val="0"/>
+        <w:jc w:val="left"/>
+        <w:rPr>
+          <w:rFonts w:ascii="Helvetica" w:hAnsi="Helvetica" w:cs="Helvetica"/>
+          <w:kern w:val="0"/>
+        </w:rPr>
+      </w:pPr>
+      <w:r>
+        <w:rPr>
+          <w:rFonts w:ascii="Helvetica" w:hAnsi="Helvetica" w:cs="Helvetica"/>
+          <w:kern w:val="0"/>
+        </w:rPr>
+        <w:t>The paper proposes a new way of measuring the neutrino mass, using a</w:t>
+      </w:r>
+    </w:p>
+    <w:p>
+      <w:pPr>
+        <w:widowControl/>
+        <w:autoSpaceDE w:val="0"/>
+        <w:autoSpaceDN w:val="0"/>
+        <w:adjustRightInd w:val="0"/>
+        <w:jc w:val="left"/>
+        <w:rPr>
+          <w:rFonts w:ascii="Helvetica" w:hAnsi="Helvetica" w:cs="Helvetica"/>
+          <w:kern w:val="0"/>
+        </w:rPr>
+      </w:pPr>
+      <w:proofErr w:type="gramStart"/>
+      <w:r>
+        <w:rPr>
+          <w:rFonts w:ascii="Helvetica" w:hAnsi="Helvetica" w:cs="Helvetica"/>
+          <w:kern w:val="0"/>
+        </w:rPr>
+        <w:t>distortion</w:t>
+      </w:r>
+      <w:proofErr w:type="gramEnd"/>
+      <w:r>
+        <w:rPr>
+          <w:rFonts w:ascii="Helvetica" w:hAnsi="Helvetica" w:cs="Helvetica"/>
+          <w:kern w:val="0"/>
+        </w:rPr>
+        <w:t xml:space="preserve"> of the weak lensing shear field by neutrino wakes around</w:t>
+      </w:r>
+    </w:p>
+    <w:p>
+      <w:pPr>
+        <w:widowControl/>
+        <w:autoSpaceDE w:val="0"/>
+        <w:autoSpaceDN w:val="0"/>
+        <w:adjustRightInd w:val="0"/>
+        <w:jc w:val="left"/>
+        <w:rPr>
+          <w:rFonts w:ascii="Helvetica" w:hAnsi="Helvetica" w:cs="Helvetica"/>
+          <w:kern w:val="0"/>
+        </w:rPr>
+      </w:pPr>
+      <w:proofErr w:type="gramStart"/>
+      <w:r>
+        <w:rPr>
+          <w:rFonts w:ascii="Helvetica" w:hAnsi="Helvetica" w:cs="Helvetica"/>
+          <w:kern w:val="0"/>
+        </w:rPr>
+        <w:t>halos</w:t>
+      </w:r>
+      <w:proofErr w:type="gramEnd"/>
+      <w:r>
+        <w:rPr>
+          <w:rFonts w:ascii="Helvetica" w:hAnsi="Helvetica" w:cs="Helvetica"/>
+          <w:kern w:val="0"/>
+        </w:rPr>
+        <w:t>. However, the effect is extremely small, and would always be</w:t>
+      </w:r>
+    </w:p>
+    <w:p>
+      <w:pPr>
+        <w:widowControl/>
+        <w:autoSpaceDE w:val="0"/>
+        <w:autoSpaceDN w:val="0"/>
+        <w:adjustRightInd w:val="0"/>
+        <w:jc w:val="left"/>
+        <w:rPr>
+          <w:rFonts w:ascii="Helvetica" w:hAnsi="Helvetica" w:cs="Helvetica"/>
+          <w:kern w:val="0"/>
+        </w:rPr>
+      </w:pPr>
+      <w:proofErr w:type="gramStart"/>
+      <w:r>
+        <w:rPr>
+          <w:rFonts w:ascii="Helvetica" w:hAnsi="Helvetica" w:cs="Helvetica"/>
+          <w:kern w:val="0"/>
+        </w:rPr>
+        <w:t>smaller</w:t>
+      </w:r>
+      <w:proofErr w:type="gramEnd"/>
+      <w:r>
+        <w:rPr>
+          <w:rFonts w:ascii="Helvetica" w:hAnsi="Helvetica" w:cs="Helvetica"/>
+          <w:kern w:val="0"/>
+        </w:rPr>
+        <w:t xml:space="preserve"> than the effect of the neutrino mass on the power spectrum.</w:t>
+      </w:r>
+    </w:p>
+    <w:p>
+      <w:pPr>
+        <w:widowControl/>
+        <w:autoSpaceDE w:val="0"/>
+        <w:autoSpaceDN w:val="0"/>
+        <w:adjustRightInd w:val="0"/>
+        <w:jc w:val="left"/>
+        <w:rPr>
+          <w:rFonts w:ascii="Helvetica" w:hAnsi="Helvetica" w:cs="Helvetica"/>
+          <w:kern w:val="0"/>
+        </w:rPr>
+      </w:pPr>
+      <w:r>
+        <w:rPr>
+          <w:rFonts w:ascii="Helvetica" w:hAnsi="Helvetica" w:cs="Helvetica"/>
+          <w:kern w:val="0"/>
+        </w:rPr>
+        <w:t xml:space="preserve">The </w:t>
+      </w:r>
+      <w:proofErr w:type="spellStart"/>
+      <w:r>
+        <w:rPr>
+          <w:rFonts w:ascii="Helvetica" w:hAnsi="Helvetica" w:cs="Helvetica"/>
+          <w:kern w:val="0"/>
+        </w:rPr>
+        <w:t>euclid+LSST</w:t>
+      </w:r>
+      <w:proofErr w:type="spellEnd"/>
+      <w:r>
+        <w:rPr>
+          <w:rFonts w:ascii="Helvetica" w:hAnsi="Helvetica" w:cs="Helvetica"/>
+          <w:kern w:val="0"/>
+        </w:rPr>
+        <w:t xml:space="preserve"> constraints (already futuristic) only constrain the</w:t>
+      </w:r>
+    </w:p>
+    <w:p>
+      <w:pPr>
+        <w:widowControl/>
+        <w:autoSpaceDE w:val="0"/>
+        <w:autoSpaceDN w:val="0"/>
+        <w:adjustRightInd w:val="0"/>
+        <w:jc w:val="left"/>
+        <w:rPr>
+          <w:rFonts w:ascii="Helvetica" w:hAnsi="Helvetica" w:cs="Helvetica"/>
+          <w:kern w:val="0"/>
+        </w:rPr>
+      </w:pPr>
+      <w:proofErr w:type="gramStart"/>
+      <w:r>
+        <w:rPr>
+          <w:rFonts w:ascii="Helvetica" w:hAnsi="Helvetica" w:cs="Helvetica"/>
+          <w:kern w:val="0"/>
+        </w:rPr>
+        <w:t>mass</w:t>
+      </w:r>
+      <w:proofErr w:type="gramEnd"/>
+      <w:r>
+        <w:rPr>
+          <w:rFonts w:ascii="Helvetica" w:hAnsi="Helvetica" w:cs="Helvetica"/>
+          <w:kern w:val="0"/>
+        </w:rPr>
+        <w:t xml:space="preserve"> to a level already ruled out by current galaxy clustering</w:t>
+      </w:r>
+    </w:p>
+    <w:p>
+      <w:pPr>
+        <w:widowControl/>
+        <w:autoSpaceDE w:val="0"/>
+        <w:autoSpaceDN w:val="0"/>
+        <w:adjustRightInd w:val="0"/>
+        <w:jc w:val="left"/>
+        <w:rPr>
+          <w:rFonts w:ascii="Helvetica" w:hAnsi="Helvetica" w:cs="Helvetica"/>
+          <w:kern w:val="0"/>
+        </w:rPr>
+      </w:pPr>
+      <w:proofErr w:type="gramStart"/>
+      <w:r>
+        <w:rPr>
+          <w:rFonts w:ascii="Helvetica" w:hAnsi="Helvetica" w:cs="Helvetica"/>
+          <w:kern w:val="0"/>
+        </w:rPr>
+        <w:t>surveys</w:t>
+      </w:r>
+      <w:proofErr w:type="gramEnd"/>
+      <w:r>
+        <w:rPr>
+          <w:rFonts w:ascii="Helvetica" w:hAnsi="Helvetica" w:cs="Helvetica"/>
+          <w:kern w:val="0"/>
+        </w:rPr>
+        <w:t>. Given this, the paper in my view clearly fails the notability</w:t>
+      </w:r>
+    </w:p>
+    <w:p>
+      <w:pPr>
+        <w:widowControl/>
+        <w:autoSpaceDE w:val="0"/>
+        <w:autoSpaceDN w:val="0"/>
+        <w:adjustRightInd w:val="0"/>
+        <w:jc w:val="left"/>
+        <w:rPr>
+          <w:rFonts w:ascii="Helvetica" w:hAnsi="Helvetica" w:cs="Helvetica"/>
+          <w:kern w:val="0"/>
+        </w:rPr>
+      </w:pPr>
+      <w:proofErr w:type="gramStart"/>
+      <w:r>
+        <w:rPr>
+          <w:rFonts w:ascii="Helvetica" w:hAnsi="Helvetica" w:cs="Helvetica"/>
+          <w:kern w:val="0"/>
+        </w:rPr>
+        <w:t>requirement</w:t>
+      </w:r>
+      <w:proofErr w:type="gramEnd"/>
+      <w:r>
+        <w:rPr>
+          <w:rFonts w:ascii="Helvetica" w:hAnsi="Helvetica" w:cs="Helvetica"/>
+          <w:kern w:val="0"/>
+        </w:rPr>
+        <w:t xml:space="preserve"> for PRL and thus should not be accepted as a Letter.</w:t>
+      </w:r>
+    </w:p>
+    <w:p>
+      <w:pPr>
+        <w:widowControl/>
+        <w:autoSpaceDE w:val="0"/>
+        <w:autoSpaceDN w:val="0"/>
+        <w:adjustRightInd w:val="0"/>
+        <w:jc w:val="left"/>
+        <w:rPr>
+          <w:rFonts w:ascii="Helvetica" w:hAnsi="Helvetica" w:cs="Helvetica"/>
+          <w:kern w:val="0"/>
+        </w:rPr>
+      </w:pPr>
+    </w:p>
+    <w:p>
+      <w:pPr>
+        <w:widowControl/>
+        <w:autoSpaceDE w:val="0"/>
+        <w:autoSpaceDN w:val="0"/>
+        <w:adjustRightInd w:val="0"/>
+        <w:jc w:val="left"/>
+        <w:rPr>
+          <w:rFonts w:ascii="Helvetica" w:hAnsi="Helvetica" w:cs="Helvetica"/>
+          <w:kern w:val="0"/>
+        </w:rPr>
+      </w:pPr>
+      <w:r>
+        <w:rPr>
+          <w:rFonts w:ascii="Helvetica" w:hAnsi="Helvetica" w:cs="Helvetica" w:hint="eastAsia"/>
+          <w:kern w:val="0"/>
+        </w:rPr>
+        <w:t>Reply: The effect of the neutrino mass on the power spectrum is degenerate with the galaxy bias, which is poorly known due to complicated baryon physics. So we try to propose some different ways to constrain neutrino masses, which suffer less from the unknown baryon effects.</w:t>
+      </w:r>
+    </w:p>
+    <w:p>
+      <w:pPr>
+        <w:widowControl/>
+        <w:autoSpaceDE w:val="0"/>
+        <w:autoSpaceDN w:val="0"/>
+        <w:adjustRightInd w:val="0"/>
+        <w:jc w:val="left"/>
+        <w:rPr>
+          <w:rFonts w:ascii="Helvetica" w:hAnsi="Helvetica" w:cs="Helvetica"/>
+          <w:kern w:val="0"/>
+        </w:rPr>
+      </w:pPr>
+    </w:p>
+    <w:p>
+      <w:pPr>
+        <w:widowControl/>
+        <w:autoSpaceDE w:val="0"/>
+        <w:autoSpaceDN w:val="0"/>
+        <w:adjustRightInd w:val="0"/>
+        <w:jc w:val="left"/>
+        <w:rPr>
+          <w:rFonts w:ascii="Helvetica" w:hAnsi="Helvetica" w:cs="Helvetica"/>
+          <w:kern w:val="0"/>
+        </w:rPr>
+      </w:pPr>
+      <w:r>
+        <w:rPr>
+          <w:rFonts w:ascii="Helvetica" w:hAnsi="Helvetica" w:cs="Helvetica"/>
+          <w:kern w:val="0"/>
+        </w:rPr>
+        <w:t>I also share the concerns of the previous referee that the</w:t>
+      </w:r>
+    </w:p>
+    <w:p>
+      <w:pPr>
+        <w:widowControl/>
+        <w:autoSpaceDE w:val="0"/>
+        <w:autoSpaceDN w:val="0"/>
+        <w:adjustRightInd w:val="0"/>
+        <w:jc w:val="left"/>
+        <w:rPr>
+          <w:rFonts w:ascii="Helvetica" w:hAnsi="Helvetica" w:cs="Helvetica"/>
+          <w:kern w:val="0"/>
+        </w:rPr>
+      </w:pPr>
+      <w:proofErr w:type="gramStart"/>
+      <w:r>
+        <w:rPr>
+          <w:rFonts w:ascii="Helvetica" w:hAnsi="Helvetica" w:cs="Helvetica"/>
+          <w:kern w:val="0"/>
+        </w:rPr>
+        <w:t>calculations</w:t>
+      </w:r>
+      <w:proofErr w:type="gramEnd"/>
+      <w:r>
+        <w:rPr>
+          <w:rFonts w:ascii="Helvetica" w:hAnsi="Helvetica" w:cs="Helvetica"/>
+          <w:kern w:val="0"/>
+        </w:rPr>
+        <w:t>, essentially order of magnitude estimates, presented here</w:t>
+      </w:r>
+    </w:p>
+    <w:p>
+      <w:pPr>
+        <w:widowControl/>
+        <w:autoSpaceDE w:val="0"/>
+        <w:autoSpaceDN w:val="0"/>
+        <w:adjustRightInd w:val="0"/>
+        <w:jc w:val="left"/>
+        <w:rPr>
+          <w:rFonts w:ascii="Helvetica" w:hAnsi="Helvetica" w:cs="Helvetica"/>
+          <w:kern w:val="0"/>
+        </w:rPr>
+      </w:pPr>
+      <w:proofErr w:type="gramStart"/>
+      <w:r>
+        <w:rPr>
+          <w:rFonts w:ascii="Helvetica" w:hAnsi="Helvetica" w:cs="Helvetica"/>
+          <w:kern w:val="0"/>
+        </w:rPr>
+        <w:t>are</w:t>
+      </w:r>
+      <w:proofErr w:type="gramEnd"/>
+      <w:r>
+        <w:rPr>
+          <w:rFonts w:ascii="Helvetica" w:hAnsi="Helvetica" w:cs="Helvetica"/>
+          <w:kern w:val="0"/>
+        </w:rPr>
+        <w:t xml:space="preserve"> still overly simplistic and overly generous, and reject it also</w:t>
+      </w:r>
+    </w:p>
+    <w:p>
+      <w:pPr>
+        <w:widowControl/>
+        <w:autoSpaceDE w:val="0"/>
+        <w:autoSpaceDN w:val="0"/>
+        <w:adjustRightInd w:val="0"/>
+        <w:jc w:val="left"/>
+        <w:rPr>
+          <w:rFonts w:ascii="Helvetica" w:hAnsi="Helvetica" w:cs="Helvetica"/>
+          <w:kern w:val="0"/>
+        </w:rPr>
+      </w:pPr>
+      <w:proofErr w:type="gramStart"/>
+      <w:r>
+        <w:rPr>
+          <w:rFonts w:ascii="Helvetica" w:hAnsi="Helvetica" w:cs="Helvetica"/>
+          <w:kern w:val="0"/>
+        </w:rPr>
+        <w:t>for</w:t>
+      </w:r>
+      <w:proofErr w:type="gramEnd"/>
+      <w:r>
+        <w:rPr>
+          <w:rFonts w:ascii="Helvetica" w:hAnsi="Helvetica" w:cs="Helvetica"/>
+          <w:kern w:val="0"/>
+        </w:rPr>
+        <w:t xml:space="preserve"> that reason.</w:t>
+      </w:r>
+    </w:p>
+    <w:p>
+      <w:pPr>
+        <w:widowControl/>
+        <w:autoSpaceDE w:val="0"/>
+        <w:autoSpaceDN w:val="0"/>
+        <w:adjustRightInd w:val="0"/>
+        <w:jc w:val="left"/>
+        <w:rPr>
+          <w:rFonts w:ascii="Helvetica" w:hAnsi="Helvetica" w:cs="Helvetica"/>
+          <w:kern w:val="0"/>
+        </w:rPr>
+      </w:pPr>
+    </w:p>
+    <w:p>
+      <w:pPr>
+        <w:widowControl/>
+        <w:autoSpaceDE w:val="0"/>
+        <w:autoSpaceDN w:val="0"/>
+        <w:adjustRightInd w:val="0"/>
+        <w:jc w:val="left"/>
+        <w:rPr>
+          <w:rFonts w:ascii="Helvetica" w:hAnsi="Helvetica" w:cs="Helvetica"/>
+          <w:kern w:val="0"/>
+        </w:rPr>
+      </w:pPr>
+      <w:r>
+        <w:rPr>
+          <w:rFonts w:ascii="Helvetica" w:hAnsi="Helvetica" w:cs="Helvetica"/>
+          <w:kern w:val="0"/>
+        </w:rPr>
+        <w:t>Overall I feel that when the below points are addressed, it will be</w:t>
+      </w:r>
+    </w:p>
+    <w:p>
+      <w:pPr>
+        <w:widowControl/>
+        <w:autoSpaceDE w:val="0"/>
+        <w:autoSpaceDN w:val="0"/>
+        <w:adjustRightInd w:val="0"/>
+        <w:jc w:val="left"/>
+        <w:rPr>
+          <w:rFonts w:ascii="Helvetica" w:hAnsi="Helvetica" w:cs="Helvetica"/>
+          <w:kern w:val="0"/>
+        </w:rPr>
+      </w:pPr>
+      <w:proofErr w:type="gramStart"/>
+      <w:r>
+        <w:rPr>
+          <w:rFonts w:ascii="Helvetica" w:hAnsi="Helvetica" w:cs="Helvetica"/>
+          <w:kern w:val="0"/>
+        </w:rPr>
+        <w:t>clear</w:t>
+      </w:r>
+      <w:proofErr w:type="gramEnd"/>
+      <w:r>
+        <w:rPr>
+          <w:rFonts w:ascii="Helvetica" w:hAnsi="Helvetica" w:cs="Helvetica"/>
+          <w:kern w:val="0"/>
+        </w:rPr>
+        <w:t xml:space="preserve"> that the effect is far too small to ever observe, in which case</w:t>
+      </w:r>
+    </w:p>
+    <w:p>
+      <w:pPr>
+        <w:widowControl/>
+        <w:autoSpaceDE w:val="0"/>
+        <w:autoSpaceDN w:val="0"/>
+        <w:adjustRightInd w:val="0"/>
+        <w:jc w:val="left"/>
+        <w:rPr>
+          <w:rFonts w:ascii="Helvetica" w:hAnsi="Helvetica" w:cs="Helvetica"/>
+          <w:kern w:val="0"/>
+        </w:rPr>
+      </w:pPr>
+      <w:proofErr w:type="gramStart"/>
+      <w:r>
+        <w:rPr>
+          <w:rFonts w:ascii="Helvetica" w:hAnsi="Helvetica" w:cs="Helvetica"/>
+          <w:kern w:val="0"/>
+        </w:rPr>
+        <w:t>to</w:t>
+      </w:r>
+      <w:proofErr w:type="gramEnd"/>
+      <w:r>
+        <w:rPr>
+          <w:rFonts w:ascii="Helvetica" w:hAnsi="Helvetica" w:cs="Helvetica"/>
+          <w:kern w:val="0"/>
+        </w:rPr>
+        <w:t xml:space="preserve"> be accepted the paper should be resubmitted to PRD making this</w:t>
+      </w:r>
+    </w:p>
+    <w:p>
+      <w:pPr>
+        <w:widowControl/>
+        <w:autoSpaceDE w:val="0"/>
+        <w:autoSpaceDN w:val="0"/>
+        <w:adjustRightInd w:val="0"/>
+        <w:jc w:val="left"/>
+        <w:rPr>
+          <w:rFonts w:ascii="Helvetica" w:hAnsi="Helvetica" w:cs="Helvetica"/>
+          <w:kern w:val="0"/>
+        </w:rPr>
+      </w:pPr>
+      <w:proofErr w:type="gramStart"/>
+      <w:r>
+        <w:rPr>
+          <w:rFonts w:ascii="Helvetica" w:hAnsi="Helvetica" w:cs="Helvetica"/>
+          <w:kern w:val="0"/>
+        </w:rPr>
+        <w:t>conclusion</w:t>
+      </w:r>
+      <w:proofErr w:type="gramEnd"/>
+      <w:r>
+        <w:rPr>
+          <w:rFonts w:ascii="Helvetica" w:hAnsi="Helvetica" w:cs="Helvetica"/>
+          <w:kern w:val="0"/>
+        </w:rPr>
+        <w:t xml:space="preserve"> clear in the abstract. I may be wrong about this, but I</w:t>
+      </w:r>
+    </w:p>
+    <w:p>
+      <w:pPr>
+        <w:widowControl/>
+        <w:autoSpaceDE w:val="0"/>
+        <w:autoSpaceDN w:val="0"/>
+        <w:adjustRightInd w:val="0"/>
+        <w:jc w:val="left"/>
+        <w:rPr>
+          <w:rFonts w:ascii="Helvetica" w:hAnsi="Helvetica" w:cs="Helvetica"/>
+          <w:kern w:val="0"/>
+        </w:rPr>
+      </w:pPr>
+      <w:proofErr w:type="gramStart"/>
+      <w:r>
+        <w:rPr>
+          <w:rFonts w:ascii="Helvetica" w:hAnsi="Helvetica" w:cs="Helvetica"/>
+          <w:kern w:val="0"/>
+        </w:rPr>
+        <w:t>would</w:t>
+      </w:r>
+      <w:proofErr w:type="gramEnd"/>
+      <w:r>
+        <w:rPr>
+          <w:rFonts w:ascii="Helvetica" w:hAnsi="Helvetica" w:cs="Helvetica"/>
+          <w:kern w:val="0"/>
+        </w:rPr>
+        <w:t xml:space="preserve"> ask the authors to perform the calculation with some care.</w:t>
+      </w:r>
+    </w:p>
+    <w:p>
+      <w:pPr>
+        <w:widowControl/>
+        <w:autoSpaceDE w:val="0"/>
+        <w:autoSpaceDN w:val="0"/>
+        <w:adjustRightInd w:val="0"/>
+        <w:jc w:val="left"/>
+        <w:rPr>
+          <w:rFonts w:ascii="Helvetica" w:hAnsi="Helvetica" w:cs="Helvetica"/>
+          <w:kern w:val="0"/>
+        </w:rPr>
+      </w:pPr>
+      <w:r>
+        <w:rPr>
+          <w:rFonts w:ascii="Helvetica" w:hAnsi="Helvetica" w:cs="Helvetica"/>
+          <w:kern w:val="0"/>
+        </w:rPr>
+        <w:t>Effects this small are easily swamped.</w:t>
+      </w:r>
+    </w:p>
+    <w:p>
+      <w:pPr>
+        <w:widowControl/>
+        <w:autoSpaceDE w:val="0"/>
+        <w:autoSpaceDN w:val="0"/>
+        <w:adjustRightInd w:val="0"/>
+        <w:jc w:val="left"/>
+        <w:rPr>
+          <w:rFonts w:ascii="Helvetica" w:hAnsi="Helvetica" w:cs="Helvetica"/>
+          <w:kern w:val="0"/>
+        </w:rPr>
+      </w:pPr>
+    </w:p>
+    <w:p>
+      <w:pPr>
+        <w:widowControl/>
+        <w:autoSpaceDE w:val="0"/>
+        <w:autoSpaceDN w:val="0"/>
+        <w:adjustRightInd w:val="0"/>
+        <w:jc w:val="left"/>
+        <w:rPr>
+          <w:rFonts w:ascii="Helvetica" w:hAnsi="Helvetica" w:cs="Helvetica"/>
+          <w:kern w:val="0"/>
+        </w:rPr>
+      </w:pPr>
+      <w:r>
+        <w:rPr>
+          <w:rFonts w:ascii="Helvetica" w:hAnsi="Helvetica" w:cs="Helvetica"/>
+          <w:kern w:val="0"/>
+        </w:rPr>
+        <w:t>Specifically:</w:t>
+      </w:r>
+    </w:p>
+    <w:p>
+      <w:pPr>
+        <w:widowControl/>
+        <w:autoSpaceDE w:val="0"/>
+        <w:autoSpaceDN w:val="0"/>
+        <w:adjustRightInd w:val="0"/>
+        <w:jc w:val="left"/>
+        <w:rPr>
+          <w:rFonts w:ascii="Helvetica" w:hAnsi="Helvetica" w:cs="Helvetica"/>
+          <w:kern w:val="0"/>
+        </w:rPr>
+      </w:pPr>
+    </w:p>
+    <w:p>
+      <w:pPr>
+        <w:widowControl/>
+        <w:autoSpaceDE w:val="0"/>
+        <w:autoSpaceDN w:val="0"/>
+        <w:adjustRightInd w:val="0"/>
+        <w:jc w:val="left"/>
+        <w:rPr>
+          <w:rFonts w:ascii="Helvetica" w:hAnsi="Helvetica" w:cs="Helvetica"/>
+          <w:kern w:val="0"/>
+        </w:rPr>
+      </w:pPr>
+      <w:r>
+        <w:rPr>
+          <w:rFonts w:ascii="Helvetica" w:hAnsi="Helvetica" w:cs="Helvetica"/>
+          <w:kern w:val="0"/>
+        </w:rPr>
+        <w:t>1. N-body simulations run by Inman et al. 2015 found that the</w:t>
+      </w:r>
+    </w:p>
+    <w:p>
+      <w:pPr>
+        <w:widowControl/>
+        <w:autoSpaceDE w:val="0"/>
+        <w:autoSpaceDN w:val="0"/>
+        <w:adjustRightInd w:val="0"/>
+        <w:jc w:val="left"/>
+        <w:rPr>
+          <w:rFonts w:ascii="Helvetica" w:hAnsi="Helvetica" w:cs="Helvetica"/>
+          <w:kern w:val="0"/>
+        </w:rPr>
+      </w:pPr>
+      <w:proofErr w:type="gramStart"/>
+      <w:r>
+        <w:rPr>
+          <w:rFonts w:ascii="Helvetica" w:hAnsi="Helvetica" w:cs="Helvetica"/>
+          <w:kern w:val="0"/>
+        </w:rPr>
+        <w:t>nonlinear</w:t>
+      </w:r>
+      <w:proofErr w:type="gramEnd"/>
+      <w:r>
+        <w:rPr>
+          <w:rFonts w:ascii="Helvetica" w:hAnsi="Helvetica" w:cs="Helvetica"/>
+          <w:kern w:val="0"/>
+        </w:rPr>
+        <w:t xml:space="preserve"> effect is substantially smaller than the linear theory</w:t>
+      </w:r>
+    </w:p>
+    <w:p>
+      <w:pPr>
+        <w:widowControl/>
+        <w:autoSpaceDE w:val="0"/>
+        <w:autoSpaceDN w:val="0"/>
+        <w:adjustRightInd w:val="0"/>
+        <w:jc w:val="left"/>
+        <w:rPr>
+          <w:rFonts w:ascii="Helvetica" w:hAnsi="Helvetica" w:cs="Helvetica"/>
+          <w:kern w:val="0"/>
+        </w:rPr>
+      </w:pPr>
+      <w:proofErr w:type="gramStart"/>
+      <w:r>
+        <w:rPr>
+          <w:rFonts w:ascii="Helvetica" w:hAnsi="Helvetica" w:cs="Helvetica"/>
+          <w:kern w:val="0"/>
+        </w:rPr>
+        <w:t>effect</w:t>
+      </w:r>
+      <w:proofErr w:type="gramEnd"/>
+      <w:r>
+        <w:rPr>
+          <w:rFonts w:ascii="Helvetica" w:hAnsi="Helvetica" w:cs="Helvetica"/>
+          <w:kern w:val="0"/>
+        </w:rPr>
+        <w:t xml:space="preserve"> assumed here. Part of this is due to the assumption of </w:t>
+      </w:r>
+      <w:proofErr w:type="gramStart"/>
+      <w:r>
+        <w:rPr>
+          <w:rFonts w:ascii="Helvetica" w:hAnsi="Helvetica" w:cs="Helvetica"/>
+          <w:kern w:val="0"/>
+        </w:rPr>
+        <w:t>a static</w:t>
+      </w:r>
+      <w:proofErr w:type="gramEnd"/>
+    </w:p>
+    <w:p>
+      <w:pPr>
+        <w:widowControl/>
+        <w:autoSpaceDE w:val="0"/>
+        <w:autoSpaceDN w:val="0"/>
+        <w:adjustRightInd w:val="0"/>
+        <w:jc w:val="left"/>
+        <w:rPr>
+          <w:rFonts w:ascii="Helvetica" w:hAnsi="Helvetica" w:cs="Helvetica"/>
+          <w:kern w:val="0"/>
+        </w:rPr>
+      </w:pPr>
+      <w:proofErr w:type="gramStart"/>
+      <w:r>
+        <w:rPr>
+          <w:rFonts w:ascii="Helvetica" w:hAnsi="Helvetica" w:cs="Helvetica"/>
+          <w:kern w:val="0"/>
+        </w:rPr>
+        <w:t>halo</w:t>
+      </w:r>
+      <w:proofErr w:type="gramEnd"/>
+      <w:r>
+        <w:rPr>
+          <w:rFonts w:ascii="Helvetica" w:hAnsi="Helvetica" w:cs="Helvetica"/>
+          <w:kern w:val="0"/>
+        </w:rPr>
+        <w:t xml:space="preserve"> mass to estimate the effect of neutrino wakes. You should use the</w:t>
+      </w:r>
+    </w:p>
+    <w:p>
+      <w:pPr>
+        <w:widowControl/>
+        <w:autoSpaceDE w:val="0"/>
+        <w:autoSpaceDN w:val="0"/>
+        <w:adjustRightInd w:val="0"/>
+        <w:jc w:val="left"/>
+        <w:rPr>
+          <w:rFonts w:ascii="Helvetica" w:hAnsi="Helvetica" w:cs="Helvetica"/>
+          <w:kern w:val="0"/>
+        </w:rPr>
+      </w:pPr>
+      <w:proofErr w:type="gramStart"/>
+      <w:r>
+        <w:rPr>
+          <w:rFonts w:ascii="Helvetica" w:hAnsi="Helvetica" w:cs="Helvetica"/>
+          <w:kern w:val="0"/>
+        </w:rPr>
+        <w:t>more</w:t>
+      </w:r>
+      <w:proofErr w:type="gramEnd"/>
+      <w:r>
+        <w:rPr>
+          <w:rFonts w:ascii="Helvetica" w:hAnsi="Helvetica" w:cs="Helvetica"/>
+          <w:kern w:val="0"/>
+        </w:rPr>
+        <w:t xml:space="preserve"> correct non-linear effect, especially since you are the same</w:t>
+      </w:r>
+    </w:p>
+    <w:p>
+      <w:pPr>
+        <w:widowControl/>
+        <w:autoSpaceDE w:val="0"/>
+        <w:autoSpaceDN w:val="0"/>
+        <w:adjustRightInd w:val="0"/>
+        <w:jc w:val="left"/>
+        <w:rPr>
+          <w:rFonts w:ascii="Helvetica" w:hAnsi="Helvetica" w:cs="Helvetica"/>
+          <w:kern w:val="0"/>
+        </w:rPr>
+      </w:pPr>
+      <w:proofErr w:type="gramStart"/>
+      <w:r>
+        <w:rPr>
+          <w:rFonts w:ascii="Helvetica" w:hAnsi="Helvetica" w:cs="Helvetica"/>
+          <w:kern w:val="0"/>
+        </w:rPr>
+        <w:t>authors</w:t>
+      </w:r>
+      <w:proofErr w:type="gramEnd"/>
+      <w:r>
+        <w:rPr>
+          <w:rFonts w:ascii="Helvetica" w:hAnsi="Helvetica" w:cs="Helvetica"/>
+          <w:kern w:val="0"/>
+        </w:rPr>
+        <w:t xml:space="preserve"> on both papers.</w:t>
+      </w:r>
+    </w:p>
+    <w:p>
+      <w:pPr>
+        <w:widowControl/>
+        <w:autoSpaceDE w:val="0"/>
+        <w:autoSpaceDN w:val="0"/>
+        <w:adjustRightInd w:val="0"/>
+        <w:jc w:val="left"/>
+        <w:rPr>
+          <w:rFonts w:ascii="Helvetica" w:hAnsi="Helvetica" w:cs="Helvetica"/>
+          <w:kern w:val="0"/>
+        </w:rPr>
+      </w:pPr>
+    </w:p>
+    <w:p>
+      <w:pPr>
+        <w:widowControl/>
+        <w:autoSpaceDE w:val="0"/>
+        <w:autoSpaceDN w:val="0"/>
+        <w:adjustRightInd w:val="0"/>
+        <w:jc w:val="left"/>
+        <w:rPr>
+          <w:rFonts w:ascii="Helvetica" w:hAnsi="Helvetica" w:cs="Helvetica"/>
+          <w:b/>
+          <w:kern w:val="0"/>
+        </w:rPr>
+      </w:pPr>
+      <w:r>
+        <w:rPr>
+          <w:rFonts w:ascii="Helvetica" w:hAnsi="Helvetica" w:cs="Helvetica"/>
+          <w:b/>
+          <w:kern w:val="0"/>
+        </w:rPr>
+        <w:t>Reply:  Indeed, we did see that the expected relative velocity is smaller in simulation than in linear theory.  Nonetheless, using a slightly smaller value of the velocity changes how the mass is resolved not the qualitative picture presented here.  We also note that we expect non-</w:t>
+      </w:r>
+      <w:proofErr w:type="spellStart"/>
+      <w:r>
+        <w:rPr>
+          <w:rFonts w:ascii="Helvetica" w:hAnsi="Helvetica" w:cs="Helvetica"/>
+          <w:b/>
+          <w:kern w:val="0"/>
+        </w:rPr>
+        <w:t>linearities</w:t>
+      </w:r>
+      <w:proofErr w:type="spellEnd"/>
+      <w:r>
+        <w:rPr>
+          <w:rFonts w:ascii="Helvetica" w:hAnsi="Helvetica" w:cs="Helvetica"/>
+          <w:b/>
+          <w:kern w:val="0"/>
+        </w:rPr>
+        <w:t xml:space="preserve"> in the density (halo) fields to be larger than in the velocity field so we prefer to be consistent in our use of linear theory.</w:t>
+      </w:r>
+    </w:p>
+    <w:p>
+      <w:pPr>
+        <w:widowControl/>
+        <w:autoSpaceDE w:val="0"/>
+        <w:autoSpaceDN w:val="0"/>
+        <w:adjustRightInd w:val="0"/>
+        <w:jc w:val="left"/>
+        <w:rPr>
+          <w:rFonts w:ascii="Helvetica" w:hAnsi="Helvetica" w:cs="Helvetica"/>
+          <w:kern w:val="0"/>
+        </w:rPr>
+      </w:pPr>
+    </w:p>
+    <w:p>
+      <w:pPr>
+        <w:widowControl/>
+        <w:autoSpaceDE w:val="0"/>
+        <w:autoSpaceDN w:val="0"/>
+        <w:adjustRightInd w:val="0"/>
+        <w:jc w:val="left"/>
+        <w:rPr>
+          <w:rFonts w:ascii="Helvetica" w:hAnsi="Helvetica" w:cs="Helvetica"/>
+          <w:kern w:val="0"/>
+        </w:rPr>
+      </w:pPr>
+    </w:p>
+    <w:p>
+      <w:pPr>
+        <w:widowControl/>
+        <w:autoSpaceDE w:val="0"/>
+        <w:autoSpaceDN w:val="0"/>
+        <w:adjustRightInd w:val="0"/>
+        <w:jc w:val="left"/>
+        <w:rPr>
+          <w:rFonts w:ascii="Helvetica" w:hAnsi="Helvetica" w:cs="Helvetica"/>
+          <w:kern w:val="0"/>
+        </w:rPr>
+      </w:pPr>
+    </w:p>
+    <w:p>
+      <w:pPr>
+        <w:widowControl/>
+        <w:autoSpaceDE w:val="0"/>
+        <w:autoSpaceDN w:val="0"/>
+        <w:adjustRightInd w:val="0"/>
+        <w:jc w:val="left"/>
+        <w:rPr>
+          <w:rFonts w:ascii="Helvetica" w:hAnsi="Helvetica" w:cs="Helvetica"/>
+          <w:kern w:val="0"/>
+        </w:rPr>
+      </w:pPr>
+      <w:r>
+        <w:rPr>
+          <w:rFonts w:ascii="Helvetica" w:hAnsi="Helvetica" w:cs="Helvetica"/>
+          <w:kern w:val="0"/>
+        </w:rPr>
+        <w:t>2. It is not clear to me that your assertion that nothing else creates</w:t>
+      </w:r>
+    </w:p>
+    <w:p>
+      <w:pPr>
+        <w:widowControl/>
+        <w:autoSpaceDE w:val="0"/>
+        <w:autoSpaceDN w:val="0"/>
+        <w:adjustRightInd w:val="0"/>
+        <w:jc w:val="left"/>
+        <w:rPr>
+          <w:rFonts w:ascii="Helvetica" w:hAnsi="Helvetica" w:cs="Helvetica"/>
+          <w:kern w:val="0"/>
+        </w:rPr>
+      </w:pPr>
+      <w:proofErr w:type="gramStart"/>
+      <w:r>
+        <w:rPr>
+          <w:rFonts w:ascii="Helvetica" w:hAnsi="Helvetica" w:cs="Helvetica"/>
+          <w:kern w:val="0"/>
+        </w:rPr>
+        <w:t>the</w:t>
+      </w:r>
+      <w:proofErr w:type="gramEnd"/>
+      <w:r>
+        <w:rPr>
+          <w:rFonts w:ascii="Helvetica" w:hAnsi="Helvetica" w:cs="Helvetica"/>
+          <w:kern w:val="0"/>
+        </w:rPr>
+        <w:t xml:space="preserve"> dipole moment due to neutrino wakes is true. For example, it seems</w:t>
+      </w:r>
+    </w:p>
+    <w:p>
+      <w:pPr>
+        <w:widowControl/>
+        <w:autoSpaceDE w:val="0"/>
+        <w:autoSpaceDN w:val="0"/>
+        <w:adjustRightInd w:val="0"/>
+        <w:jc w:val="left"/>
+        <w:rPr>
+          <w:rFonts w:ascii="Helvetica" w:hAnsi="Helvetica" w:cs="Helvetica"/>
+          <w:kern w:val="0"/>
+        </w:rPr>
+      </w:pPr>
+      <w:proofErr w:type="gramStart"/>
+      <w:r>
+        <w:rPr>
+          <w:rFonts w:ascii="Helvetica" w:hAnsi="Helvetica" w:cs="Helvetica"/>
+          <w:kern w:val="0"/>
+        </w:rPr>
+        <w:t>to</w:t>
+      </w:r>
+      <w:proofErr w:type="gramEnd"/>
+      <w:r>
+        <w:rPr>
+          <w:rFonts w:ascii="Helvetica" w:hAnsi="Helvetica" w:cs="Helvetica"/>
+          <w:kern w:val="0"/>
+        </w:rPr>
+        <w:t xml:space="preserve"> me AGN jets could easily induce a local dipole. As the neutrino</w:t>
+      </w:r>
+    </w:p>
+    <w:p>
+      <w:pPr>
+        <w:widowControl/>
+        <w:autoSpaceDE w:val="0"/>
+        <w:autoSpaceDN w:val="0"/>
+        <w:adjustRightInd w:val="0"/>
+        <w:jc w:val="left"/>
+        <w:rPr>
+          <w:rFonts w:ascii="Helvetica" w:hAnsi="Helvetica" w:cs="Helvetica"/>
+          <w:kern w:val="0"/>
+        </w:rPr>
+      </w:pPr>
+      <w:proofErr w:type="gramStart"/>
+      <w:r>
+        <w:rPr>
+          <w:rFonts w:ascii="Helvetica" w:hAnsi="Helvetica" w:cs="Helvetica"/>
+          <w:kern w:val="0"/>
+        </w:rPr>
+        <w:t>wake</w:t>
+      </w:r>
+      <w:proofErr w:type="gramEnd"/>
+      <w:r>
+        <w:rPr>
+          <w:rFonts w:ascii="Helvetica" w:hAnsi="Helvetica" w:cs="Helvetica"/>
+          <w:kern w:val="0"/>
+        </w:rPr>
+        <w:t xml:space="preserve"> effect is very small, even a small effect of AGN can swamp the</w:t>
+      </w:r>
+    </w:p>
+    <w:p>
+      <w:pPr>
+        <w:widowControl/>
+        <w:autoSpaceDE w:val="0"/>
+        <w:autoSpaceDN w:val="0"/>
+        <w:adjustRightInd w:val="0"/>
+        <w:jc w:val="left"/>
+        <w:rPr>
+          <w:rFonts w:ascii="Helvetica" w:hAnsi="Helvetica" w:cs="Helvetica"/>
+          <w:kern w:val="0"/>
+        </w:rPr>
+      </w:pPr>
+      <w:proofErr w:type="gramStart"/>
+      <w:r>
+        <w:rPr>
+          <w:rFonts w:ascii="Helvetica" w:hAnsi="Helvetica" w:cs="Helvetica"/>
+          <w:kern w:val="0"/>
+        </w:rPr>
+        <w:t>neutrino</w:t>
+      </w:r>
+      <w:proofErr w:type="gramEnd"/>
+      <w:r>
+        <w:rPr>
+          <w:rFonts w:ascii="Helvetica" w:hAnsi="Helvetica" w:cs="Helvetica"/>
+          <w:kern w:val="0"/>
+        </w:rPr>
+        <w:t xml:space="preserve"> wake signal.</w:t>
+      </w:r>
+    </w:p>
+    <w:p>
+      <w:pPr>
+        <w:widowControl/>
+        <w:autoSpaceDE w:val="0"/>
+        <w:autoSpaceDN w:val="0"/>
+        <w:adjustRightInd w:val="0"/>
+        <w:jc w:val="left"/>
+        <w:rPr>
+          <w:rFonts w:ascii="Helvetica" w:hAnsi="Helvetica" w:cs="Helvetica"/>
+          <w:kern w:val="0"/>
+        </w:rPr>
+      </w:pPr>
+    </w:p>
+    <w:p>
+      <w:pPr>
+        <w:widowControl/>
+        <w:autoSpaceDE w:val="0"/>
+        <w:autoSpaceDN w:val="0"/>
+        <w:adjustRightInd w:val="0"/>
+        <w:jc w:val="left"/>
+        <w:rPr>
+          <w:rFonts w:ascii="Helvetica" w:hAnsi="Helvetica" w:cs="Helvetica"/>
+          <w:b/>
+          <w:kern w:val="0"/>
+        </w:rPr>
+      </w:pPr>
+      <w:r>
+        <w:rPr>
+          <w:rFonts w:ascii="Helvetica" w:hAnsi="Helvetica" w:cs="Helvetica"/>
+          <w:b/>
+          <w:kern w:val="0"/>
+        </w:rPr>
+        <w:t>Reply:  In order for a baryonic effect (such as AGN) to mimic the signal presented here it would need to be asymmetric (e.g. differing jets for the AGN) and systematically aligned with the relative velocity field.  Since we have no reason to expect such alignment, any asymmetries will add noise to the signal</w:t>
+      </w:r>
+      <w:r>
+        <w:rPr>
+          <w:rFonts w:ascii="Helvetica" w:hAnsi="Helvetica" w:cs="Helvetica"/>
+          <w:b/>
+          <w:kern w:val="0"/>
+        </w:rPr>
+        <w:t xml:space="preserve"> but not mimic it</w:t>
+      </w:r>
+      <w:r>
+        <w:rPr>
+          <w:rFonts w:ascii="Helvetica" w:hAnsi="Helvetica" w:cs="Helvetica"/>
+          <w:b/>
+          <w:kern w:val="0"/>
+        </w:rPr>
+        <w:t>.</w:t>
+      </w:r>
+    </w:p>
+    <w:p>
+      <w:pPr>
+        <w:widowControl/>
+        <w:autoSpaceDE w:val="0"/>
+        <w:autoSpaceDN w:val="0"/>
+        <w:adjustRightInd w:val="0"/>
+        <w:jc w:val="left"/>
+        <w:rPr>
+          <w:rFonts w:ascii="Helvetica" w:hAnsi="Helvetica" w:cs="Helvetica"/>
+          <w:kern w:val="0"/>
+        </w:rPr>
+      </w:pPr>
+    </w:p>
+    <w:p>
+      <w:pPr>
+        <w:widowControl/>
+        <w:autoSpaceDE w:val="0"/>
+        <w:autoSpaceDN w:val="0"/>
+        <w:adjustRightInd w:val="0"/>
+        <w:jc w:val="left"/>
+        <w:rPr>
+          <w:rFonts w:ascii="Helvetica" w:hAnsi="Helvetica" w:cs="Helvetica"/>
+          <w:kern w:val="0"/>
+        </w:rPr>
+      </w:pPr>
+      <w:r>
+        <w:rPr>
+          <w:rFonts w:ascii="Helvetica" w:hAnsi="Helvetica" w:cs="Helvetica"/>
+          <w:kern w:val="0"/>
+        </w:rPr>
+        <w:t>3. In the simple mode-counting arguments employed to estimate</w:t>
+      </w:r>
+    </w:p>
+    <w:p>
+      <w:pPr>
+        <w:widowControl/>
+        <w:autoSpaceDE w:val="0"/>
+        <w:autoSpaceDN w:val="0"/>
+        <w:adjustRightInd w:val="0"/>
+        <w:jc w:val="left"/>
+        <w:rPr>
+          <w:rFonts w:ascii="Helvetica" w:hAnsi="Helvetica" w:cs="Helvetica"/>
+          <w:kern w:val="0"/>
+        </w:rPr>
+      </w:pPr>
+      <w:proofErr w:type="spellStart"/>
+      <w:proofErr w:type="gramStart"/>
+      <w:r>
+        <w:rPr>
+          <w:rFonts w:ascii="Helvetica" w:hAnsi="Helvetica" w:cs="Helvetica"/>
+          <w:kern w:val="0"/>
+        </w:rPr>
+        <w:t>observability</w:t>
+      </w:r>
+      <w:proofErr w:type="spellEnd"/>
+      <w:proofErr w:type="gramEnd"/>
+      <w:r>
+        <w:rPr>
+          <w:rFonts w:ascii="Helvetica" w:hAnsi="Helvetica" w:cs="Helvetica"/>
+          <w:kern w:val="0"/>
+        </w:rPr>
+        <w:t>, particularly for the 21 cm experiment, the error on</w:t>
+      </w:r>
+    </w:p>
+    <w:p>
+      <w:pPr>
+        <w:widowControl/>
+        <w:autoSpaceDE w:val="0"/>
+        <w:autoSpaceDN w:val="0"/>
+        <w:adjustRightInd w:val="0"/>
+        <w:jc w:val="left"/>
+        <w:rPr>
+          <w:rFonts w:ascii="Helvetica" w:hAnsi="Helvetica" w:cs="Helvetica"/>
+          <w:kern w:val="0"/>
+        </w:rPr>
+      </w:pPr>
+      <w:proofErr w:type="gramStart"/>
+      <w:r>
+        <w:rPr>
+          <w:rFonts w:ascii="Helvetica" w:hAnsi="Helvetica" w:cs="Helvetica"/>
+          <w:kern w:val="0"/>
+        </w:rPr>
+        <w:t>kappa</w:t>
+      </w:r>
+      <w:proofErr w:type="gramEnd"/>
+      <w:r>
+        <w:rPr>
+          <w:rFonts w:ascii="Helvetica" w:hAnsi="Helvetica" w:cs="Helvetica"/>
+          <w:kern w:val="0"/>
+        </w:rPr>
+        <w:t xml:space="preserve"> is dominated by the large number of small-scale modes. However,</w:t>
+      </w:r>
+    </w:p>
+    <w:p>
+      <w:pPr>
+        <w:widowControl/>
+        <w:autoSpaceDE w:val="0"/>
+        <w:autoSpaceDN w:val="0"/>
+        <w:adjustRightInd w:val="0"/>
+        <w:jc w:val="left"/>
+        <w:rPr>
+          <w:rFonts w:ascii="Helvetica" w:hAnsi="Helvetica" w:cs="Helvetica"/>
+          <w:kern w:val="0"/>
+        </w:rPr>
+      </w:pPr>
+      <w:proofErr w:type="gramStart"/>
+      <w:r>
+        <w:rPr>
+          <w:rFonts w:ascii="Helvetica" w:hAnsi="Helvetica" w:cs="Helvetica"/>
+          <w:kern w:val="0"/>
+        </w:rPr>
+        <w:t>the</w:t>
+      </w:r>
+      <w:proofErr w:type="gramEnd"/>
+      <w:r>
+        <w:rPr>
+          <w:rFonts w:ascii="Helvetica" w:hAnsi="Helvetica" w:cs="Helvetica"/>
+          <w:kern w:val="0"/>
+        </w:rPr>
+        <w:t xml:space="preserve"> neutrino wake effect occurs only on large scales, and goes to zero</w:t>
+      </w:r>
+    </w:p>
+    <w:p>
+      <w:pPr>
+        <w:widowControl/>
+        <w:autoSpaceDE w:val="0"/>
+        <w:autoSpaceDN w:val="0"/>
+        <w:adjustRightInd w:val="0"/>
+        <w:jc w:val="left"/>
+        <w:rPr>
+          <w:rFonts w:ascii="Helvetica" w:hAnsi="Helvetica" w:cs="Helvetica"/>
+          <w:kern w:val="0"/>
+        </w:rPr>
+      </w:pPr>
+      <w:proofErr w:type="gramStart"/>
+      <w:r>
+        <w:rPr>
+          <w:rFonts w:ascii="Helvetica" w:hAnsi="Helvetica" w:cs="Helvetica"/>
+          <w:kern w:val="0"/>
+        </w:rPr>
+        <w:t>for</w:t>
+      </w:r>
+      <w:proofErr w:type="gramEnd"/>
+      <w:r>
+        <w:rPr>
+          <w:rFonts w:ascii="Helvetica" w:hAnsi="Helvetica" w:cs="Helvetica"/>
+          <w:kern w:val="0"/>
+        </w:rPr>
+        <w:t xml:space="preserve"> k &gt; 1, so only these modes should be counted when estimating</w:t>
+      </w:r>
+    </w:p>
+    <w:p>
+      <w:pPr>
+        <w:widowControl/>
+        <w:autoSpaceDE w:val="0"/>
+        <w:autoSpaceDN w:val="0"/>
+        <w:adjustRightInd w:val="0"/>
+        <w:jc w:val="left"/>
+        <w:rPr>
+          <w:rFonts w:ascii="Helvetica" w:hAnsi="Helvetica" w:cs="Helvetica"/>
+          <w:kern w:val="0"/>
+        </w:rPr>
+      </w:pPr>
+      <w:proofErr w:type="gramStart"/>
+      <w:r>
+        <w:rPr>
+          <w:rFonts w:ascii="Helvetica" w:hAnsi="Helvetica" w:cs="Helvetica"/>
+          <w:kern w:val="0"/>
+        </w:rPr>
+        <w:t>errors</w:t>
+      </w:r>
+      <w:proofErr w:type="gramEnd"/>
+      <w:r>
+        <w:rPr>
+          <w:rFonts w:ascii="Helvetica" w:hAnsi="Helvetica" w:cs="Helvetica"/>
+          <w:kern w:val="0"/>
+        </w:rPr>
+        <w:t>. This would greatly diminish the power of the 21 cm experiment</w:t>
+      </w:r>
+    </w:p>
+    <w:p>
+      <w:pPr>
+        <w:widowControl/>
+        <w:autoSpaceDE w:val="0"/>
+        <w:autoSpaceDN w:val="0"/>
+        <w:adjustRightInd w:val="0"/>
+        <w:jc w:val="left"/>
+        <w:rPr>
+          <w:rFonts w:ascii="Helvetica" w:hAnsi="Helvetica" w:cs="Helvetica"/>
+          <w:kern w:val="0"/>
+        </w:rPr>
+      </w:pPr>
+      <w:proofErr w:type="gramStart"/>
+      <w:r>
+        <w:rPr>
+          <w:rFonts w:ascii="Helvetica" w:hAnsi="Helvetica" w:cs="Helvetica"/>
+          <w:kern w:val="0"/>
+        </w:rPr>
+        <w:t>at</w:t>
+      </w:r>
+      <w:proofErr w:type="gramEnd"/>
+      <w:r>
+        <w:rPr>
+          <w:rFonts w:ascii="Helvetica" w:hAnsi="Helvetica" w:cs="Helvetica"/>
+          <w:kern w:val="0"/>
+        </w:rPr>
+        <w:t xml:space="preserve"> least.</w:t>
+      </w:r>
+    </w:p>
+    <w:p>
+      <w:pPr>
+        <w:widowControl/>
+        <w:autoSpaceDE w:val="0"/>
+        <w:autoSpaceDN w:val="0"/>
+        <w:adjustRightInd w:val="0"/>
+        <w:jc w:val="left"/>
+        <w:rPr>
+          <w:rFonts w:ascii="Helvetica" w:hAnsi="Helvetica" w:cs="Helvetica"/>
+          <w:kern w:val="0"/>
+        </w:rPr>
+      </w:pPr>
+    </w:p>
+    <w:p>
+      <w:pPr>
+        <w:widowControl/>
+        <w:autoSpaceDE w:val="0"/>
+        <w:autoSpaceDN w:val="0"/>
+        <w:adjustRightInd w:val="0"/>
+        <w:jc w:val="left"/>
+        <w:rPr>
+          <w:rFonts w:ascii="Helvetica" w:hAnsi="Helvetica" w:cs="Helvetica"/>
+          <w:kern w:val="0"/>
+        </w:rPr>
+      </w:pPr>
+      <w:r>
+        <w:rPr>
+          <w:rFonts w:ascii="Helvetica" w:hAnsi="Helvetica" w:cs="Helvetica" w:hint="eastAsia"/>
+          <w:kern w:val="0"/>
+        </w:rPr>
+        <w:t>Reply: We use 21cm observations as sources instead of lenses. The relative motion at low redshift produces dipoles around halos, which we try to measure with distortions of high redshift sources by these dipole mass distributions.</w:t>
+      </w:r>
+      <w:r>
+        <w:rPr>
+          <w:rFonts w:ascii="Helvetica" w:hAnsi="Helvetica" w:cs="Helvetica" w:hint="eastAsia"/>
+          <w:kern w:val="0"/>
+        </w:rPr>
+        <w:t xml:space="preserve"> No matter how small the </w:t>
+      </w:r>
+      <w:r>
+        <w:rPr>
+          <w:rFonts w:ascii="Helvetica" w:hAnsi="Helvetica" w:cs="Helvetica" w:hint="eastAsia"/>
+          <w:kern w:val="0"/>
+        </w:rPr>
+        <w:t xml:space="preserve">source is, </w:t>
+      </w:r>
+      <w:proofErr w:type="gramStart"/>
+      <w:r>
+        <w:rPr>
+          <w:rFonts w:ascii="Helvetica" w:hAnsi="Helvetica" w:cs="Helvetica" w:hint="eastAsia"/>
+          <w:kern w:val="0"/>
+        </w:rPr>
+        <w:t xml:space="preserve">it will always </w:t>
+      </w:r>
+      <w:r>
+        <w:rPr>
+          <w:rFonts w:ascii="Helvetica" w:hAnsi="Helvetica" w:cs="Helvetica" w:hint="eastAsia"/>
+          <w:kern w:val="0"/>
+        </w:rPr>
+        <w:t xml:space="preserve">be </w:t>
+      </w:r>
+      <w:r>
+        <w:rPr>
+          <w:rFonts w:ascii="Helvetica" w:hAnsi="Helvetica" w:cs="Helvetica"/>
+          <w:kern w:val="0"/>
+        </w:rPr>
+        <w:t>affected</w:t>
+      </w:r>
+      <w:r>
+        <w:rPr>
+          <w:rFonts w:ascii="Helvetica" w:hAnsi="Helvetica" w:cs="Helvetica" w:hint="eastAsia"/>
+          <w:kern w:val="0"/>
+        </w:rPr>
+        <w:t xml:space="preserve"> </w:t>
+      </w:r>
+      <w:r>
+        <w:rPr>
+          <w:rFonts w:ascii="Helvetica" w:hAnsi="Helvetica" w:cs="Helvetica" w:hint="eastAsia"/>
+          <w:kern w:val="0"/>
+        </w:rPr>
+        <w:t>by the lenses</w:t>
+      </w:r>
+      <w:proofErr w:type="gramEnd"/>
+      <w:r>
+        <w:rPr>
+          <w:rFonts w:ascii="Helvetica" w:hAnsi="Helvetica" w:cs="Helvetica" w:hint="eastAsia"/>
+          <w:kern w:val="0"/>
+        </w:rPr>
+        <w:t>.</w:t>
+      </w:r>
+    </w:p>
+    <w:p>
+      <w:pPr>
+        <w:widowControl/>
+        <w:autoSpaceDE w:val="0"/>
+        <w:autoSpaceDN w:val="0"/>
+        <w:adjustRightInd w:val="0"/>
+        <w:jc w:val="left"/>
+        <w:rPr>
+          <w:rFonts w:ascii="Helvetica" w:hAnsi="Helvetica" w:cs="Helvetica"/>
+          <w:kern w:val="0"/>
+        </w:rPr>
+      </w:pPr>
+    </w:p>
+    <w:p>
+      <w:pPr>
+        <w:widowControl/>
+        <w:autoSpaceDE w:val="0"/>
+        <w:autoSpaceDN w:val="0"/>
+        <w:adjustRightInd w:val="0"/>
+        <w:jc w:val="left"/>
+        <w:rPr>
+          <w:rFonts w:ascii="Helvetica" w:hAnsi="Helvetica" w:cs="Helvetica"/>
+          <w:kern w:val="0"/>
+        </w:rPr>
+      </w:pPr>
+      <w:r>
+        <w:rPr>
+          <w:rFonts w:ascii="Helvetica" w:hAnsi="Helvetica" w:cs="Helvetica"/>
+          <w:kern w:val="0"/>
+        </w:rPr>
+        <w:t>4. The 21 cm experiment as described in the given reference is</w:t>
+      </w:r>
+    </w:p>
+    <w:p>
+      <w:pPr>
+        <w:widowControl/>
+        <w:autoSpaceDE w:val="0"/>
+        <w:autoSpaceDN w:val="0"/>
+        <w:adjustRightInd w:val="0"/>
+        <w:jc w:val="left"/>
+        <w:rPr>
+          <w:rFonts w:ascii="Helvetica" w:hAnsi="Helvetica" w:cs="Helvetica"/>
+          <w:kern w:val="0"/>
+        </w:rPr>
+      </w:pPr>
+      <w:proofErr w:type="gramStart"/>
+      <w:r>
+        <w:rPr>
+          <w:rFonts w:ascii="Helvetica" w:hAnsi="Helvetica" w:cs="Helvetica"/>
+          <w:kern w:val="0"/>
+        </w:rPr>
+        <w:t>futuristic</w:t>
+      </w:r>
+      <w:proofErr w:type="gramEnd"/>
+      <w:r>
+        <w:rPr>
+          <w:rFonts w:ascii="Helvetica" w:hAnsi="Helvetica" w:cs="Helvetica"/>
+          <w:kern w:val="0"/>
+        </w:rPr>
+        <w:t xml:space="preserve"> to the point of total infeasibility. It is also only</w:t>
+      </w:r>
+    </w:p>
+    <w:p>
+      <w:pPr>
+        <w:widowControl/>
+        <w:autoSpaceDE w:val="0"/>
+        <w:autoSpaceDN w:val="0"/>
+        <w:adjustRightInd w:val="0"/>
+        <w:jc w:val="left"/>
+        <w:rPr>
+          <w:rFonts w:ascii="Helvetica" w:hAnsi="Helvetica" w:cs="Helvetica"/>
+          <w:kern w:val="0"/>
+        </w:rPr>
+      </w:pPr>
+      <w:proofErr w:type="gramStart"/>
+      <w:r>
+        <w:rPr>
+          <w:rFonts w:ascii="Helvetica" w:hAnsi="Helvetica" w:cs="Helvetica"/>
+          <w:kern w:val="0"/>
+        </w:rPr>
+        <w:t>vaguely</w:t>
+      </w:r>
+      <w:proofErr w:type="gramEnd"/>
+      <w:r>
+        <w:rPr>
+          <w:rFonts w:ascii="Helvetica" w:hAnsi="Helvetica" w:cs="Helvetica"/>
+          <w:kern w:val="0"/>
+        </w:rPr>
+        <w:t xml:space="preserve"> sketched, and I do not feel you have done enough work to</w:t>
+      </w:r>
+    </w:p>
+    <w:p>
+      <w:pPr>
+        <w:widowControl/>
+        <w:autoSpaceDE w:val="0"/>
+        <w:autoSpaceDN w:val="0"/>
+        <w:adjustRightInd w:val="0"/>
+        <w:jc w:val="left"/>
+        <w:rPr>
+          <w:rFonts w:ascii="Helvetica" w:hAnsi="Helvetica" w:cs="Helvetica"/>
+          <w:kern w:val="0"/>
+        </w:rPr>
+      </w:pPr>
+      <w:proofErr w:type="gramStart"/>
+      <w:r>
+        <w:rPr>
+          <w:rFonts w:ascii="Helvetica" w:hAnsi="Helvetica" w:cs="Helvetica"/>
+          <w:kern w:val="0"/>
+        </w:rPr>
+        <w:t>demonstrate</w:t>
+      </w:r>
+      <w:proofErr w:type="gramEnd"/>
+      <w:r>
+        <w:rPr>
+          <w:rFonts w:ascii="Helvetica" w:hAnsi="Helvetica" w:cs="Helvetica"/>
+          <w:kern w:val="0"/>
+        </w:rPr>
+        <w:t xml:space="preserve"> its potential to measure neutrino wakes. For example, the</w:t>
+      </w:r>
+    </w:p>
+    <w:p>
+      <w:pPr>
+        <w:widowControl/>
+        <w:autoSpaceDE w:val="0"/>
+        <w:autoSpaceDN w:val="0"/>
+        <w:adjustRightInd w:val="0"/>
+        <w:jc w:val="left"/>
+        <w:rPr>
+          <w:rFonts w:ascii="Helvetica" w:hAnsi="Helvetica" w:cs="Helvetica"/>
+          <w:kern w:val="0"/>
+        </w:rPr>
+      </w:pPr>
+      <w:proofErr w:type="gramStart"/>
+      <w:r>
+        <w:rPr>
+          <w:rFonts w:ascii="Helvetica" w:hAnsi="Helvetica" w:cs="Helvetica"/>
+          <w:kern w:val="0"/>
+        </w:rPr>
+        <w:t>calculation</w:t>
+      </w:r>
+      <w:proofErr w:type="gramEnd"/>
+      <w:r>
+        <w:rPr>
+          <w:rFonts w:ascii="Helvetica" w:hAnsi="Helvetica" w:cs="Helvetica"/>
+          <w:kern w:val="0"/>
+        </w:rPr>
+        <w:t xml:space="preserve"> done in the paper is for large halos at z=0.3. If you wish</w:t>
+      </w:r>
+    </w:p>
+    <w:p>
+      <w:pPr>
+        <w:widowControl/>
+        <w:autoSpaceDE w:val="0"/>
+        <w:autoSpaceDN w:val="0"/>
+        <w:adjustRightInd w:val="0"/>
+        <w:jc w:val="left"/>
+        <w:rPr>
+          <w:rFonts w:ascii="Helvetica" w:hAnsi="Helvetica" w:cs="Helvetica"/>
+          <w:kern w:val="0"/>
+        </w:rPr>
+      </w:pPr>
+      <w:proofErr w:type="gramStart"/>
+      <w:r>
+        <w:rPr>
+          <w:rFonts w:ascii="Helvetica" w:hAnsi="Helvetica" w:cs="Helvetica"/>
+          <w:kern w:val="0"/>
+        </w:rPr>
+        <w:t>to</w:t>
+      </w:r>
+      <w:proofErr w:type="gramEnd"/>
+      <w:r>
+        <w:rPr>
+          <w:rFonts w:ascii="Helvetica" w:hAnsi="Helvetica" w:cs="Helvetica"/>
+          <w:kern w:val="0"/>
+        </w:rPr>
+        <w:t xml:space="preserve"> include 21 cm constraints, you should perform a calculation of the</w:t>
+      </w:r>
+    </w:p>
+    <w:p>
+      <w:pPr>
+        <w:widowControl/>
+        <w:autoSpaceDE w:val="0"/>
+        <w:autoSpaceDN w:val="0"/>
+        <w:adjustRightInd w:val="0"/>
+        <w:jc w:val="left"/>
+        <w:rPr>
+          <w:rFonts w:ascii="Helvetica" w:hAnsi="Helvetica" w:cs="Helvetica"/>
+          <w:kern w:val="0"/>
+        </w:rPr>
+      </w:pPr>
+      <w:proofErr w:type="gramStart"/>
+      <w:r>
+        <w:rPr>
+          <w:rFonts w:ascii="Helvetica" w:hAnsi="Helvetica" w:cs="Helvetica"/>
+          <w:kern w:val="0"/>
+        </w:rPr>
+        <w:t>neutrino</w:t>
+      </w:r>
+      <w:proofErr w:type="gramEnd"/>
+      <w:r>
+        <w:rPr>
+          <w:rFonts w:ascii="Helvetica" w:hAnsi="Helvetica" w:cs="Helvetica"/>
+          <w:kern w:val="0"/>
+        </w:rPr>
+        <w:t xml:space="preserve"> wake effect for the smaller and higher redshift halos which</w:t>
+      </w:r>
+    </w:p>
+    <w:p>
+      <w:pPr>
+        <w:widowControl/>
+        <w:autoSpaceDE w:val="0"/>
+        <w:autoSpaceDN w:val="0"/>
+        <w:adjustRightInd w:val="0"/>
+        <w:jc w:val="left"/>
+        <w:rPr>
+          <w:rFonts w:ascii="Helvetica" w:hAnsi="Helvetica" w:cs="Helvetica"/>
+          <w:kern w:val="0"/>
+        </w:rPr>
+      </w:pPr>
+      <w:proofErr w:type="gramStart"/>
+      <w:r>
+        <w:rPr>
+          <w:rFonts w:ascii="Helvetica" w:hAnsi="Helvetica" w:cs="Helvetica"/>
+          <w:kern w:val="0"/>
+        </w:rPr>
+        <w:t>are</w:t>
+      </w:r>
+      <w:proofErr w:type="gramEnd"/>
+      <w:r>
+        <w:rPr>
+          <w:rFonts w:ascii="Helvetica" w:hAnsi="Helvetica" w:cs="Helvetica"/>
+          <w:kern w:val="0"/>
+        </w:rPr>
+        <w:t xml:space="preserve"> measured by a dark ages 21 cm experiment.</w:t>
+      </w:r>
+    </w:p>
+    <w:p>
+      <w:pPr>
+        <w:widowControl/>
+        <w:autoSpaceDE w:val="0"/>
+        <w:autoSpaceDN w:val="0"/>
+        <w:adjustRightInd w:val="0"/>
+        <w:jc w:val="left"/>
+        <w:rPr>
+          <w:rFonts w:ascii="Helvetica" w:hAnsi="Helvetica" w:cs="Helvetica"/>
+          <w:kern w:val="0"/>
+        </w:rPr>
+      </w:pPr>
+    </w:p>
+    <w:p>
+      <w:pPr>
+        <w:widowControl/>
+        <w:autoSpaceDE w:val="0"/>
+        <w:autoSpaceDN w:val="0"/>
+        <w:adjustRightInd w:val="0"/>
+        <w:jc w:val="left"/>
+        <w:rPr>
+          <w:rFonts w:ascii="Helvetica" w:hAnsi="Helvetica" w:cs="Helvetica"/>
+          <w:kern w:val="0"/>
+        </w:rPr>
+      </w:pPr>
+      <w:r>
+        <w:rPr>
+          <w:rFonts w:ascii="Helvetica" w:hAnsi="Helvetica" w:cs="Helvetica" w:hint="eastAsia"/>
+          <w:kern w:val="0"/>
+        </w:rPr>
+        <w:t xml:space="preserve">Reply: With higher redshift sources, more lenses at low redshift will contribute to the signal. While </w:t>
+      </w:r>
+      <w:proofErr w:type="gramStart"/>
+      <w:r>
+        <w:rPr>
+          <w:rFonts w:ascii="Helvetica" w:hAnsi="Helvetica" w:cs="Helvetica" w:hint="eastAsia"/>
+          <w:kern w:val="0"/>
+        </w:rPr>
+        <w:t>contributions from high redshift is</w:t>
+      </w:r>
+      <w:proofErr w:type="gramEnd"/>
+      <w:r>
+        <w:rPr>
+          <w:rFonts w:ascii="Helvetica" w:hAnsi="Helvetica" w:cs="Helvetica" w:hint="eastAsia"/>
+          <w:kern w:val="0"/>
+        </w:rPr>
+        <w:t xml:space="preserve"> smaller and down weighted by the lensing kernel, the total signal will still a little stronger than the current estimate. This will not change the main conclusion of this paper.</w:t>
+      </w:r>
+    </w:p>
+    <w:p>
+      <w:pPr>
+        <w:widowControl/>
+        <w:autoSpaceDE w:val="0"/>
+        <w:autoSpaceDN w:val="0"/>
+        <w:adjustRightInd w:val="0"/>
+        <w:jc w:val="left"/>
+        <w:rPr>
+          <w:rFonts w:ascii="Helvetica" w:hAnsi="Helvetica" w:cs="Helvetica"/>
+          <w:kern w:val="0"/>
+        </w:rPr>
+      </w:pPr>
+    </w:p>
+    <w:p>
+      <w:pPr>
+        <w:widowControl/>
+        <w:autoSpaceDE w:val="0"/>
+        <w:autoSpaceDN w:val="0"/>
+        <w:adjustRightInd w:val="0"/>
+        <w:jc w:val="left"/>
+        <w:rPr>
+          <w:rFonts w:ascii="Helvetica" w:hAnsi="Helvetica" w:cs="Helvetica"/>
+          <w:kern w:val="0"/>
+        </w:rPr>
+      </w:pPr>
+      <w:r>
+        <w:rPr>
+          <w:rFonts w:ascii="Helvetica" w:hAnsi="Helvetica" w:cs="Helvetica"/>
+          <w:kern w:val="0"/>
+        </w:rPr>
+        <w:t>5. Finally, as a small point, rather than using non-standard terms</w:t>
+      </w:r>
+    </w:p>
+    <w:p>
+      <w:pPr>
+        <w:widowControl/>
+        <w:autoSpaceDE w:val="0"/>
+        <w:autoSpaceDN w:val="0"/>
+        <w:adjustRightInd w:val="0"/>
+        <w:jc w:val="left"/>
+        <w:rPr>
+          <w:rFonts w:ascii="Helvetica" w:hAnsi="Helvetica" w:cs="Helvetica"/>
+          <w:kern w:val="0"/>
+        </w:rPr>
+      </w:pPr>
+      <w:proofErr w:type="gramStart"/>
+      <w:r>
+        <w:rPr>
+          <w:rFonts w:ascii="Helvetica" w:hAnsi="Helvetica" w:cs="Helvetica"/>
+          <w:kern w:val="0"/>
+        </w:rPr>
+        <w:t>such</w:t>
+      </w:r>
+      <w:proofErr w:type="gramEnd"/>
+      <w:r>
+        <w:rPr>
+          <w:rFonts w:ascii="Helvetica" w:hAnsi="Helvetica" w:cs="Helvetica"/>
+          <w:kern w:val="0"/>
+        </w:rPr>
+        <w:t xml:space="preserve"> as ‘quasi-degenerate’ in the abstract, it would be better to</w:t>
+      </w:r>
+    </w:p>
+    <w:p>
+      <w:pPr>
+        <w:widowControl/>
+        <w:autoSpaceDE w:val="0"/>
+        <w:autoSpaceDN w:val="0"/>
+        <w:adjustRightInd w:val="0"/>
+        <w:jc w:val="left"/>
+        <w:rPr>
+          <w:rFonts w:ascii="Helvetica" w:hAnsi="Helvetica" w:cs="Helvetica"/>
+          <w:kern w:val="0"/>
+        </w:rPr>
+      </w:pPr>
+      <w:proofErr w:type="gramStart"/>
+      <w:r>
+        <w:rPr>
+          <w:rFonts w:ascii="Helvetica" w:hAnsi="Helvetica" w:cs="Helvetica"/>
+          <w:kern w:val="0"/>
+        </w:rPr>
+        <w:t>frame</w:t>
+      </w:r>
+      <w:proofErr w:type="gramEnd"/>
+      <w:r>
+        <w:rPr>
+          <w:rFonts w:ascii="Helvetica" w:hAnsi="Helvetica" w:cs="Helvetica"/>
+          <w:kern w:val="0"/>
+        </w:rPr>
+        <w:t xml:space="preserve"> the paper as quantitative potential constraints on physical</w:t>
+      </w:r>
+    </w:p>
+    <w:p>
+      <w:pPr>
+        <w:widowControl/>
+        <w:autoSpaceDE w:val="0"/>
+        <w:autoSpaceDN w:val="0"/>
+        <w:adjustRightInd w:val="0"/>
+        <w:jc w:val="left"/>
+        <w:rPr>
+          <w:rFonts w:ascii="Helvetica" w:hAnsi="Helvetica" w:cs="Helvetica"/>
+          <w:kern w:val="0"/>
+        </w:rPr>
+      </w:pPr>
+      <w:proofErr w:type="gramStart"/>
+      <w:r>
+        <w:rPr>
+          <w:rFonts w:ascii="Helvetica" w:hAnsi="Helvetica" w:cs="Helvetica"/>
+          <w:kern w:val="0"/>
+        </w:rPr>
+        <w:t>variables</w:t>
+      </w:r>
+      <w:proofErr w:type="gramEnd"/>
+      <w:r>
+        <w:rPr>
+          <w:rFonts w:ascii="Helvetica" w:hAnsi="Helvetica" w:cs="Helvetica"/>
+          <w:kern w:val="0"/>
+        </w:rPr>
+        <w:t>, like the neutrino mass, or the mass splitting.</w:t>
+      </w:r>
+    </w:p>
+    <w:p>
+      <w:pPr>
+        <w:widowControl/>
+        <w:autoSpaceDE w:val="0"/>
+        <w:autoSpaceDN w:val="0"/>
+        <w:adjustRightInd w:val="0"/>
+        <w:jc w:val="left"/>
+        <w:rPr>
+          <w:rFonts w:ascii="Helvetica" w:hAnsi="Helvetica" w:cs="Helvetica"/>
+          <w:kern w:val="0"/>
+        </w:rPr>
+      </w:pPr>
+    </w:p>
+    <w:p>
+      <w:pPr>
+        <w:widowControl/>
+        <w:autoSpaceDE w:val="0"/>
+        <w:autoSpaceDN w:val="0"/>
+        <w:adjustRightInd w:val="0"/>
+        <w:jc w:val="left"/>
+        <w:rPr>
+          <w:rFonts w:ascii="Helvetica" w:hAnsi="Helvetica" w:cs="Helvetica"/>
+          <w:kern w:val="0"/>
+        </w:rPr>
+      </w:pPr>
+      <w:r>
+        <w:rPr>
+          <w:rFonts w:ascii="Helvetica" w:hAnsi="Helvetica" w:cs="Helvetica" w:hint="eastAsia"/>
+          <w:kern w:val="0"/>
+        </w:rPr>
+        <w:t xml:space="preserve">Reply: </w:t>
+      </w:r>
+    </w:p>
+    <w:p>
+      <w:pPr>
+        <w:widowControl/>
+        <w:autoSpaceDE w:val="0"/>
+        <w:autoSpaceDN w:val="0"/>
+        <w:adjustRightInd w:val="0"/>
+        <w:jc w:val="left"/>
+        <w:rPr>
+          <w:rFonts w:ascii="Helvetica" w:hAnsi="Helvetica" w:cs="Helvetica"/>
+          <w:kern w:val="0"/>
+        </w:rPr>
+      </w:pPr>
+    </w:p>
+    <w:p>
+      <w:pPr>
+        <w:widowControl/>
+        <w:autoSpaceDE w:val="0"/>
+        <w:autoSpaceDN w:val="0"/>
+        <w:adjustRightInd w:val="0"/>
+        <w:jc w:val="left"/>
+        <w:rPr>
+          <w:rFonts w:ascii="Helvetica" w:hAnsi="Helvetica" w:cs="Helvetica"/>
+          <w:b/>
+          <w:kern w:val="0"/>
+        </w:rPr>
+      </w:pPr>
+      <w:r>
+        <w:rPr>
+          <w:rFonts w:ascii="Helvetica" w:hAnsi="Helvetica" w:cs="Helvetica"/>
+          <w:b/>
+          <w:kern w:val="0"/>
+        </w:rPr>
+        <w:t xml:space="preserve">We should make this change.  Perhaps change to sum of neutrino masses &gt; x </w:t>
+      </w:r>
+      <w:proofErr w:type="spellStart"/>
+      <w:r>
+        <w:rPr>
+          <w:rFonts w:ascii="Helvetica" w:hAnsi="Helvetica" w:cs="Helvetica"/>
+          <w:b/>
+          <w:kern w:val="0"/>
+        </w:rPr>
+        <w:t>meV</w:t>
+      </w:r>
+      <w:proofErr w:type="spellEnd"/>
+      <w:r>
+        <w:rPr>
+          <w:rFonts w:ascii="Helvetica" w:hAnsi="Helvetica" w:cs="Helvetica"/>
+          <w:b/>
+          <w:kern w:val="0"/>
+        </w:rPr>
+        <w:t>?</w:t>
+      </w:r>
     </w:p>
     <w:p>
       <w:pPr>

</xml_diff>